<commit_message>
adding gamestatus enum and requests
</commit_message>
<xml_diff>
--- a/Rest Interface.docx
+++ b/Rest Interface.docx
@@ -57,12 +57,14 @@
                 <w:lang w:val="en-US"/>
               </w:rPr>
             </w:pPr>
+            <w:proofErr w:type="spellStart"/>
             <w:r>
               <w:rPr>
                 <w:lang w:val="en-US"/>
               </w:rPr>
               <w:t>register_game</w:t>
             </w:r>
+            <w:proofErr w:type="spellEnd"/>
           </w:p>
         </w:tc>
       </w:tr>
@@ -81,8 +83,16 @@
               <w:rPr>
                 <w:lang w:val="en-US"/>
               </w:rPr>
-              <w:t>Request Url</w:t>
-            </w:r>
+              <w:t xml:space="preserve">Request </w:t>
+            </w:r>
+            <w:proofErr w:type="spellStart"/>
+            <w:r>
+              <w:rPr>
+                <w:lang w:val="en-US"/>
+              </w:rPr>
+              <w:t>Url</w:t>
+            </w:r>
+            <w:proofErr w:type="spellEnd"/>
           </w:p>
         </w:tc>
         <w:tc>
@@ -162,7 +172,29 @@
               <w:rPr>
                 <w:lang w:val="en-US"/>
               </w:rPr>
-              <w:t>“player_name”: “Max”</w:t>
+              <w:t>“</w:t>
+            </w:r>
+            <w:proofErr w:type="spellStart"/>
+            <w:proofErr w:type="gramStart"/>
+            <w:r>
+              <w:rPr>
+                <w:lang w:val="en-US"/>
+              </w:rPr>
+              <w:t>player</w:t>
+            </w:r>
+            <w:proofErr w:type="gramEnd"/>
+            <w:r>
+              <w:rPr>
+                <w:lang w:val="en-US"/>
+              </w:rPr>
+              <w:t>_name</w:t>
+            </w:r>
+            <w:proofErr w:type="spellEnd"/>
+            <w:r>
+              <w:rPr>
+                <w:lang w:val="en-US"/>
+              </w:rPr>
+              <w:t>”: “Max”</w:t>
             </w:r>
           </w:p>
           <w:p>
@@ -227,35 +259,101 @@
               <w:rPr>
                 <w:lang w:val="en-US"/>
               </w:rPr>
-              <w:t>“game_name”: “ABC”,</w:t>
-            </w:r>
-          </w:p>
-          <w:p>
-            <w:pPr>
-              <w:ind w:firstLine="204"/>
-              <w:rPr>
-                <w:lang w:val="en-US"/>
-              </w:rPr>
-            </w:pPr>
-            <w:r>
-              <w:rPr>
-                <w:lang w:val="en-US"/>
-              </w:rPr>
-              <w:t>“game_id”: 1</w:t>
-            </w:r>
-          </w:p>
-          <w:p>
-            <w:pPr>
-              <w:ind w:firstLine="204"/>
-              <w:rPr>
-                <w:lang w:val="en-US"/>
-              </w:rPr>
-            </w:pPr>
-            <w:r>
-              <w:rPr>
-                <w:lang w:val="en-US"/>
-              </w:rPr>
-              <w:t>“error_msg”: “”</w:t>
+              <w:t>“</w:t>
+            </w:r>
+            <w:proofErr w:type="spellStart"/>
+            <w:proofErr w:type="gramStart"/>
+            <w:r>
+              <w:rPr>
+                <w:lang w:val="en-US"/>
+              </w:rPr>
+              <w:t>game</w:t>
+            </w:r>
+            <w:proofErr w:type="gramEnd"/>
+            <w:r>
+              <w:rPr>
+                <w:lang w:val="en-US"/>
+              </w:rPr>
+              <w:t>_name</w:t>
+            </w:r>
+            <w:proofErr w:type="spellEnd"/>
+            <w:r>
+              <w:rPr>
+                <w:lang w:val="en-US"/>
+              </w:rPr>
+              <w:t>”: “ABC”,</w:t>
+            </w:r>
+          </w:p>
+          <w:p>
+            <w:pPr>
+              <w:ind w:firstLine="204"/>
+              <w:rPr>
+                <w:lang w:val="en-US"/>
+              </w:rPr>
+            </w:pPr>
+            <w:r>
+              <w:rPr>
+                <w:lang w:val="en-US"/>
+              </w:rPr>
+              <w:t>“</w:t>
+            </w:r>
+            <w:proofErr w:type="spellStart"/>
+            <w:proofErr w:type="gramStart"/>
+            <w:r>
+              <w:rPr>
+                <w:lang w:val="en-US"/>
+              </w:rPr>
+              <w:t>game</w:t>
+            </w:r>
+            <w:proofErr w:type="gramEnd"/>
+            <w:r>
+              <w:rPr>
+                <w:lang w:val="en-US"/>
+              </w:rPr>
+              <w:t>_id</w:t>
+            </w:r>
+            <w:proofErr w:type="spellEnd"/>
+            <w:r>
+              <w:rPr>
+                <w:lang w:val="en-US"/>
+              </w:rPr>
+              <w:t>”: 1</w:t>
+            </w:r>
+          </w:p>
+          <w:p>
+            <w:pPr>
+              <w:ind w:firstLine="204"/>
+              <w:rPr>
+                <w:lang w:val="en-US"/>
+              </w:rPr>
+            </w:pPr>
+            <w:r>
+              <w:rPr>
+                <w:lang w:val="en-US"/>
+              </w:rPr>
+              <w:t>“</w:t>
+            </w:r>
+            <w:proofErr w:type="spellStart"/>
+            <w:proofErr w:type="gramStart"/>
+            <w:r>
+              <w:rPr>
+                <w:lang w:val="en-US"/>
+              </w:rPr>
+              <w:t>error</w:t>
+            </w:r>
+            <w:proofErr w:type="gramEnd"/>
+            <w:r>
+              <w:rPr>
+                <w:lang w:val="en-US"/>
+              </w:rPr>
+              <w:t>_msg</w:t>
+            </w:r>
+            <w:proofErr w:type="spellEnd"/>
+            <w:r>
+              <w:rPr>
+                <w:lang w:val="en-US"/>
+              </w:rPr>
+              <w:t>”: “”</w:t>
             </w:r>
           </w:p>
           <w:p>
@@ -320,6 +418,7 @@
                 <w:lang w:val="en-US"/>
               </w:rPr>
             </w:pPr>
+            <w:proofErr w:type="spellStart"/>
             <w:r>
               <w:rPr>
                 <w:lang w:val="en-US"/>
@@ -332,6 +431,7 @@
               </w:rPr>
               <w:t>player</w:t>
             </w:r>
+            <w:proofErr w:type="spellEnd"/>
           </w:p>
         </w:tc>
       </w:tr>
@@ -350,20 +450,34 @@
               <w:rPr>
                 <w:lang w:val="en-US"/>
               </w:rPr>
-              <w:t>Request Url</w:t>
-            </w:r>
-          </w:p>
-        </w:tc>
-        <w:tc>
-          <w:tcPr>
-            <w:tcW w:w="4531" w:type="dxa"/>
-          </w:tcPr>
-          <w:p>
-            <w:pPr>
-              <w:rPr>
-                <w:lang w:val="en-US"/>
-              </w:rPr>
-            </w:pPr>
+              <w:t xml:space="preserve">Request </w:t>
+            </w:r>
+            <w:proofErr w:type="spellStart"/>
+            <w:r>
+              <w:rPr>
+                <w:lang w:val="en-US"/>
+              </w:rPr>
+              <w:t>Url</w:t>
+            </w:r>
+            <w:proofErr w:type="spellEnd"/>
+          </w:p>
+        </w:tc>
+        <w:tc>
+          <w:tcPr>
+            <w:tcW w:w="4531" w:type="dxa"/>
+          </w:tcPr>
+          <w:p>
+            <w:pPr>
+              <w:rPr>
+                <w:lang w:val="en-US"/>
+              </w:rPr>
+            </w:pPr>
+            <w:r>
+              <w:rPr>
+                <w:lang w:val="en-US"/>
+              </w:rPr>
+              <w:t xml:space="preserve">POST/ </w:t>
+            </w:r>
             <w:r>
               <w:rPr>
                 <w:lang w:val="en-US"/>
@@ -420,21 +534,65 @@
               <w:rPr>
                 <w:lang w:val="en-US"/>
               </w:rPr>
-              <w:t>“player_name”: “Max”,</w:t>
-            </w:r>
-          </w:p>
-          <w:p>
-            <w:pPr>
-              <w:ind w:firstLine="204"/>
-              <w:rPr>
-                <w:lang w:val="en-US"/>
-              </w:rPr>
-            </w:pPr>
-            <w:r>
-              <w:rPr>
-                <w:lang w:val="en-US"/>
-              </w:rPr>
-              <w:t>“game_name”: “ABC”</w:t>
+              <w:t>“</w:t>
+            </w:r>
+            <w:proofErr w:type="spellStart"/>
+            <w:proofErr w:type="gramStart"/>
+            <w:r>
+              <w:rPr>
+                <w:lang w:val="en-US"/>
+              </w:rPr>
+              <w:t>player</w:t>
+            </w:r>
+            <w:proofErr w:type="gramEnd"/>
+            <w:r>
+              <w:rPr>
+                <w:lang w:val="en-US"/>
+              </w:rPr>
+              <w:t>_name</w:t>
+            </w:r>
+            <w:proofErr w:type="spellEnd"/>
+            <w:r>
+              <w:rPr>
+                <w:lang w:val="en-US"/>
+              </w:rPr>
+              <w:t>”: “Max”,</w:t>
+            </w:r>
+          </w:p>
+          <w:p>
+            <w:pPr>
+              <w:ind w:firstLine="204"/>
+              <w:rPr>
+                <w:lang w:val="en-US"/>
+              </w:rPr>
+            </w:pPr>
+            <w:r>
+              <w:rPr>
+                <w:lang w:val="en-US"/>
+              </w:rPr>
+              <w:t>“</w:t>
+            </w:r>
+            <w:proofErr w:type="spellStart"/>
+            <w:proofErr w:type="gramStart"/>
+            <w:r>
+              <w:rPr>
+                <w:lang w:val="en-US"/>
+              </w:rPr>
+              <w:t>game</w:t>
+            </w:r>
+            <w:proofErr w:type="gramEnd"/>
+            <w:r>
+              <w:rPr>
+                <w:lang w:val="en-US"/>
+              </w:rPr>
+              <w:t>_name</w:t>
+            </w:r>
+            <w:proofErr w:type="spellEnd"/>
+            <w:r>
+              <w:rPr>
+                <w:lang w:val="en-US"/>
+              </w:rPr>
+              <w:t>”: “ABC”</w:t>
             </w:r>
           </w:p>
           <w:p>
@@ -499,35 +657,101 @@
               <w:rPr>
                 <w:lang w:val="en-US"/>
               </w:rPr>
-              <w:t>“player_nr”: 2,</w:t>
-            </w:r>
-          </w:p>
-          <w:p>
-            <w:pPr>
-              <w:ind w:firstLine="204"/>
-              <w:rPr>
-                <w:lang w:val="en-US"/>
-              </w:rPr>
-            </w:pPr>
-            <w:r>
-              <w:rPr>
-                <w:lang w:val="en-US"/>
-              </w:rPr>
-              <w:t>“game_id”: 1,</w:t>
-            </w:r>
-          </w:p>
-          <w:p>
-            <w:pPr>
-              <w:ind w:firstLine="204"/>
-              <w:rPr>
-                <w:lang w:val="en-US"/>
-              </w:rPr>
-            </w:pPr>
-            <w:r>
-              <w:rPr>
-                <w:lang w:val="en-US"/>
-              </w:rPr>
-              <w:t>“error_msg”: “”</w:t>
+              <w:t>“</w:t>
+            </w:r>
+            <w:proofErr w:type="spellStart"/>
+            <w:proofErr w:type="gramStart"/>
+            <w:r>
+              <w:rPr>
+                <w:lang w:val="en-US"/>
+              </w:rPr>
+              <w:t>player</w:t>
+            </w:r>
+            <w:proofErr w:type="gramEnd"/>
+            <w:r>
+              <w:rPr>
+                <w:lang w:val="en-US"/>
+              </w:rPr>
+              <w:t>_nr</w:t>
+            </w:r>
+            <w:proofErr w:type="spellEnd"/>
+            <w:r>
+              <w:rPr>
+                <w:lang w:val="en-US"/>
+              </w:rPr>
+              <w:t>”: 2,</w:t>
+            </w:r>
+          </w:p>
+          <w:p>
+            <w:pPr>
+              <w:ind w:firstLine="204"/>
+              <w:rPr>
+                <w:lang w:val="en-US"/>
+              </w:rPr>
+            </w:pPr>
+            <w:r>
+              <w:rPr>
+                <w:lang w:val="en-US"/>
+              </w:rPr>
+              <w:t>“</w:t>
+            </w:r>
+            <w:proofErr w:type="spellStart"/>
+            <w:proofErr w:type="gramStart"/>
+            <w:r>
+              <w:rPr>
+                <w:lang w:val="en-US"/>
+              </w:rPr>
+              <w:t>game</w:t>
+            </w:r>
+            <w:proofErr w:type="gramEnd"/>
+            <w:r>
+              <w:rPr>
+                <w:lang w:val="en-US"/>
+              </w:rPr>
+              <w:t>_id</w:t>
+            </w:r>
+            <w:proofErr w:type="spellEnd"/>
+            <w:r>
+              <w:rPr>
+                <w:lang w:val="en-US"/>
+              </w:rPr>
+              <w:t>”: 1,</w:t>
+            </w:r>
+          </w:p>
+          <w:p>
+            <w:pPr>
+              <w:ind w:firstLine="204"/>
+              <w:rPr>
+                <w:lang w:val="en-US"/>
+              </w:rPr>
+            </w:pPr>
+            <w:r>
+              <w:rPr>
+                <w:lang w:val="en-US"/>
+              </w:rPr>
+              <w:t>“</w:t>
+            </w:r>
+            <w:proofErr w:type="spellStart"/>
+            <w:proofErr w:type="gramStart"/>
+            <w:r>
+              <w:rPr>
+                <w:lang w:val="en-US"/>
+              </w:rPr>
+              <w:t>error</w:t>
+            </w:r>
+            <w:proofErr w:type="gramEnd"/>
+            <w:r>
+              <w:rPr>
+                <w:lang w:val="en-US"/>
+              </w:rPr>
+              <w:t>_msg</w:t>
+            </w:r>
+            <w:proofErr w:type="spellEnd"/>
+            <w:r>
+              <w:rPr>
+                <w:lang w:val="en-US"/>
+              </w:rPr>
+              <w:t>”: “”</w:t>
             </w:r>
           </w:p>
           <w:p>
@@ -593,12 +817,14 @@
                 <w:lang w:val="en-US"/>
               </w:rPr>
             </w:pPr>
+            <w:proofErr w:type="spellStart"/>
             <w:r>
               <w:rPr>
                 <w:lang w:val="en-US"/>
               </w:rPr>
               <w:t>get_player_list</w:t>
             </w:r>
+            <w:proofErr w:type="spellEnd"/>
           </w:p>
         </w:tc>
       </w:tr>
@@ -617,26 +843,42 @@
               <w:rPr>
                 <w:lang w:val="en-US"/>
               </w:rPr>
-              <w:t>Request Url</w:t>
-            </w:r>
-          </w:p>
-        </w:tc>
-        <w:tc>
-          <w:tcPr>
-            <w:tcW w:w="4531" w:type="dxa"/>
-          </w:tcPr>
-          <w:p>
-            <w:pPr>
-              <w:rPr>
-                <w:lang w:val="en-US"/>
-              </w:rPr>
-            </w:pPr>
-            <w:r>
-              <w:rPr>
-                <w:lang w:val="en-US"/>
-              </w:rPr>
-              <w:t>GET/playerlist</w:t>
-            </w:r>
+              <w:t xml:space="preserve">Request </w:t>
+            </w:r>
+            <w:proofErr w:type="spellStart"/>
+            <w:r>
+              <w:rPr>
+                <w:lang w:val="en-US"/>
+              </w:rPr>
+              <w:t>Url</w:t>
+            </w:r>
+            <w:proofErr w:type="spellEnd"/>
+          </w:p>
+        </w:tc>
+        <w:tc>
+          <w:tcPr>
+            <w:tcW w:w="4531" w:type="dxa"/>
+          </w:tcPr>
+          <w:p>
+            <w:pPr>
+              <w:rPr>
+                <w:lang w:val="en-US"/>
+              </w:rPr>
+            </w:pPr>
+            <w:r>
+              <w:rPr>
+                <w:lang w:val="en-US"/>
+              </w:rPr>
+              <w:t>GET/</w:t>
+            </w:r>
+            <w:proofErr w:type="spellStart"/>
+            <w:r>
+              <w:rPr>
+                <w:lang w:val="en-US"/>
+              </w:rPr>
+              <w:t>playerlist</w:t>
+            </w:r>
+            <w:proofErr w:type="spellEnd"/>
           </w:p>
         </w:tc>
       </w:tr>
@@ -687,21 +929,65 @@
               <w:rPr>
                 <w:lang w:val="en-US"/>
               </w:rPr>
-              <w:t>“player_name”: “Max”,</w:t>
-            </w:r>
-          </w:p>
-          <w:p>
-            <w:pPr>
-              <w:ind w:firstLine="204"/>
-              <w:rPr>
-                <w:lang w:val="en-US"/>
-              </w:rPr>
-            </w:pPr>
-            <w:r>
-              <w:rPr>
-                <w:lang w:val="en-US"/>
-              </w:rPr>
-              <w:t>“game_name”: “ABC”</w:t>
+              <w:t>“</w:t>
+            </w:r>
+            <w:proofErr w:type="spellStart"/>
+            <w:proofErr w:type="gramStart"/>
+            <w:r>
+              <w:rPr>
+                <w:lang w:val="en-US"/>
+              </w:rPr>
+              <w:t>player</w:t>
+            </w:r>
+            <w:proofErr w:type="gramEnd"/>
+            <w:r>
+              <w:rPr>
+                <w:lang w:val="en-US"/>
+              </w:rPr>
+              <w:t>_name</w:t>
+            </w:r>
+            <w:proofErr w:type="spellEnd"/>
+            <w:r>
+              <w:rPr>
+                <w:lang w:val="en-US"/>
+              </w:rPr>
+              <w:t>”: “Max”,</w:t>
+            </w:r>
+          </w:p>
+          <w:p>
+            <w:pPr>
+              <w:ind w:firstLine="204"/>
+              <w:rPr>
+                <w:lang w:val="en-US"/>
+              </w:rPr>
+            </w:pPr>
+            <w:r>
+              <w:rPr>
+                <w:lang w:val="en-US"/>
+              </w:rPr>
+              <w:t>“</w:t>
+            </w:r>
+            <w:proofErr w:type="spellStart"/>
+            <w:proofErr w:type="gramStart"/>
+            <w:r>
+              <w:rPr>
+                <w:lang w:val="en-US"/>
+              </w:rPr>
+              <w:t>game</w:t>
+            </w:r>
+            <w:proofErr w:type="gramEnd"/>
+            <w:r>
+              <w:rPr>
+                <w:lang w:val="en-US"/>
+              </w:rPr>
+              <w:t>_name</w:t>
+            </w:r>
+            <w:proofErr w:type="spellEnd"/>
+            <w:r>
+              <w:rPr>
+                <w:lang w:val="en-US"/>
+              </w:rPr>
+              <w:t>”: “ABC”</w:t>
             </w:r>
           </w:p>
           <w:p>
@@ -780,7 +1066,29 @@
               <w:rPr>
                 <w:lang w:val="en-US"/>
               </w:rPr>
-              <w:t xml:space="preserve">“player_names”: </w:t>
+              <w:t>“</w:t>
+            </w:r>
+            <w:proofErr w:type="spellStart"/>
+            <w:proofErr w:type="gramStart"/>
+            <w:r>
+              <w:rPr>
+                <w:lang w:val="en-US"/>
+              </w:rPr>
+              <w:t>player</w:t>
+            </w:r>
+            <w:proofErr w:type="gramEnd"/>
+            <w:r>
+              <w:rPr>
+                <w:lang w:val="en-US"/>
+              </w:rPr>
+              <w:t>_names</w:t>
+            </w:r>
+            <w:proofErr w:type="spellEnd"/>
+            <w:r>
+              <w:rPr>
+                <w:lang w:val="en-US"/>
+              </w:rPr>
+              <w:t xml:space="preserve">”: </w:t>
             </w:r>
           </w:p>
           <w:p>
@@ -808,21 +1116,49 @@
               <w:rPr>
                 <w:lang w:val="en-US"/>
               </w:rPr>
-              <w:t xml:space="preserve">    “player_name1”,</w:t>
-            </w:r>
-          </w:p>
-          <w:p>
-            <w:pPr>
-              <w:ind w:firstLine="204"/>
-              <w:rPr>
-                <w:lang w:val="en-US"/>
-              </w:rPr>
-            </w:pPr>
-            <w:r>
-              <w:rPr>
-                <w:lang w:val="en-US"/>
-              </w:rPr>
-              <w:t xml:space="preserve">    “player_name2”,</w:t>
+              <w:t xml:space="preserve">    “</w:t>
+            </w:r>
+            <w:proofErr w:type="gramStart"/>
+            <w:r>
+              <w:rPr>
+                <w:lang w:val="en-US"/>
+              </w:rPr>
+              <w:t>player</w:t>
+            </w:r>
+            <w:proofErr w:type="gramEnd"/>
+            <w:r>
+              <w:rPr>
+                <w:lang w:val="en-US"/>
+              </w:rPr>
+              <w:t>_name1”,</w:t>
+            </w:r>
+          </w:p>
+          <w:p>
+            <w:pPr>
+              <w:ind w:firstLine="204"/>
+              <w:rPr>
+                <w:lang w:val="en-US"/>
+              </w:rPr>
+            </w:pPr>
+            <w:r>
+              <w:rPr>
+                <w:lang w:val="en-US"/>
+              </w:rPr>
+              <w:t xml:space="preserve">    “</w:t>
+            </w:r>
+            <w:proofErr w:type="gramStart"/>
+            <w:r>
+              <w:rPr>
+                <w:lang w:val="en-US"/>
+              </w:rPr>
+              <w:t>player</w:t>
+            </w:r>
+            <w:proofErr w:type="gramEnd"/>
+            <w:r>
+              <w:rPr>
+                <w:lang w:val="en-US"/>
+              </w:rPr>
+              <w:t>_name2”,</w:t>
             </w:r>
           </w:p>
           <w:p>
@@ -864,7 +1200,29 @@
               <w:rPr>
                 <w:lang w:val="en-US"/>
               </w:rPr>
-              <w:t>“error_msg”: “”</w:t>
+              <w:t>“</w:t>
+            </w:r>
+            <w:proofErr w:type="spellStart"/>
+            <w:proofErr w:type="gramStart"/>
+            <w:r>
+              <w:rPr>
+                <w:lang w:val="en-US"/>
+              </w:rPr>
+              <w:t>error</w:t>
+            </w:r>
+            <w:proofErr w:type="gramEnd"/>
+            <w:r>
+              <w:rPr>
+                <w:lang w:val="en-US"/>
+              </w:rPr>
+              <w:t>_msg</w:t>
+            </w:r>
+            <w:proofErr w:type="spellEnd"/>
+            <w:r>
+              <w:rPr>
+                <w:lang w:val="en-US"/>
+              </w:rPr>
+              <w:t>”: “”</w:t>
             </w:r>
           </w:p>
           <w:p>
@@ -889,6 +1247,19 @@
           <w:lang w:val="en-US"/>
         </w:rPr>
       </w:pPr>
+    </w:p>
+    <w:p>
+      <w:pPr>
+        <w:rPr>
+          <w:lang w:val="en-US"/>
+        </w:rPr>
+      </w:pPr>
+      <w:r>
+        <w:rPr>
+          <w:lang w:val="en-US"/>
+        </w:rPr>
+        <w:br w:type="page"/>
+      </w:r>
     </w:p>
     <w:p>
       <w:pPr>
@@ -936,12 +1307,14 @@
                 <w:lang w:val="en-US"/>
               </w:rPr>
             </w:pPr>
+            <w:proofErr w:type="spellStart"/>
             <w:r>
               <w:rPr>
                 <w:lang w:val="en-US"/>
               </w:rPr>
               <w:t>start_game</w:t>
             </w:r>
+            <w:proofErr w:type="spellEnd"/>
           </w:p>
         </w:tc>
       </w:tr>
@@ -963,8 +1336,16 @@
               <w:rPr>
                 <w:lang w:val="en-US"/>
               </w:rPr>
-              <w:t>Request Url</w:t>
-            </w:r>
+              <w:t xml:space="preserve">Request </w:t>
+            </w:r>
+            <w:proofErr w:type="spellStart"/>
+            <w:r>
+              <w:rPr>
+                <w:lang w:val="en-US"/>
+              </w:rPr>
+              <w:t>Url</w:t>
+            </w:r>
+            <w:proofErr w:type="spellEnd"/>
           </w:p>
         </w:tc>
         <w:tc>
@@ -1039,20 +1420,41 @@
               <w:rPr>
                 <w:lang w:val="en-US"/>
               </w:rPr>
-              <w:t>“game_name”: “ABC”</w:t>
-            </w:r>
-          </w:p>
-          <w:p>
-            <w:pPr>
-              <w:rPr>
-                <w:lang w:val="en-US"/>
-              </w:rPr>
-            </w:pPr>
-            <w:r>
-              <w:rPr>
-                <w:lang w:val="en-US"/>
-              </w:rPr>
-              <w:lastRenderedPageBreak/>
+              <w:t>“</w:t>
+            </w:r>
+            <w:proofErr w:type="spellStart"/>
+            <w:proofErr w:type="gramStart"/>
+            <w:r>
+              <w:rPr>
+                <w:lang w:val="en-US"/>
+              </w:rPr>
+              <w:t>game</w:t>
+            </w:r>
+            <w:proofErr w:type="gramEnd"/>
+            <w:r>
+              <w:rPr>
+                <w:lang w:val="en-US"/>
+              </w:rPr>
+              <w:t>_name</w:t>
+            </w:r>
+            <w:proofErr w:type="spellEnd"/>
+            <w:r>
+              <w:rPr>
+                <w:lang w:val="en-US"/>
+              </w:rPr>
+              <w:t>”: “ABC”</w:t>
+            </w:r>
+          </w:p>
+          <w:p>
+            <w:pPr>
+              <w:rPr>
+                <w:lang w:val="en-US"/>
+              </w:rPr>
+            </w:pPr>
+            <w:r>
+              <w:rPr>
+                <w:lang w:val="en-US"/>
+              </w:rPr>
               <w:t>}</w:t>
             </w:r>
           </w:p>
@@ -1073,7 +1475,6 @@
               <w:rPr>
                 <w:lang w:val="en-US"/>
               </w:rPr>
-              <w:lastRenderedPageBreak/>
               <w:t>request answer</w:t>
             </w:r>
           </w:p>
@@ -1106,7 +1507,29 @@
               <w:rPr>
                 <w:lang w:val="en-US"/>
               </w:rPr>
-              <w:t>“error_msg”: “”</w:t>
+              <w:t>“</w:t>
+            </w:r>
+            <w:proofErr w:type="spellStart"/>
+            <w:proofErr w:type="gramStart"/>
+            <w:r>
+              <w:rPr>
+                <w:lang w:val="en-US"/>
+              </w:rPr>
+              <w:t>error</w:t>
+            </w:r>
+            <w:proofErr w:type="gramEnd"/>
+            <w:r>
+              <w:rPr>
+                <w:lang w:val="en-US"/>
+              </w:rPr>
+              <w:t>_msg</w:t>
+            </w:r>
+            <w:proofErr w:type="spellEnd"/>
+            <w:r>
+              <w:rPr>
+                <w:lang w:val="en-US"/>
+              </w:rPr>
+              <w:t>”: “”</w:t>
             </w:r>
           </w:p>
           <w:p>
@@ -1171,12 +1594,14 @@
                 <w:lang w:val="en-US"/>
               </w:rPr>
             </w:pPr>
+            <w:proofErr w:type="spellStart"/>
             <w:r>
               <w:rPr>
                 <w:lang w:val="en-US"/>
               </w:rPr>
               <w:t>touch_dice</w:t>
             </w:r>
+            <w:proofErr w:type="spellEnd"/>
           </w:p>
         </w:tc>
       </w:tr>
@@ -1195,8 +1620,16 @@
               <w:rPr>
                 <w:lang w:val="en-US"/>
               </w:rPr>
-              <w:t>Request Url</w:t>
-            </w:r>
+              <w:t xml:space="preserve">Request </w:t>
+            </w:r>
+            <w:proofErr w:type="spellStart"/>
+            <w:r>
+              <w:rPr>
+                <w:lang w:val="en-US"/>
+              </w:rPr>
+              <w:t>Url</w:t>
+            </w:r>
+            <w:proofErr w:type="spellEnd"/>
           </w:p>
         </w:tc>
         <w:tc>
@@ -1271,35 +1704,101 @@
               <w:rPr>
                 <w:lang w:val="en-US"/>
               </w:rPr>
-              <w:t>“player_name”: “Max”,</w:t>
-            </w:r>
-          </w:p>
-          <w:p>
-            <w:pPr>
-              <w:ind w:firstLine="204"/>
-              <w:rPr>
-                <w:lang w:val="en-US"/>
-              </w:rPr>
-            </w:pPr>
-            <w:r>
-              <w:rPr>
-                <w:lang w:val="en-US"/>
-              </w:rPr>
-              <w:t>“game_name”: “ABC”,</w:t>
-            </w:r>
-          </w:p>
-          <w:p>
-            <w:pPr>
-              <w:ind w:firstLine="204"/>
-              <w:rPr>
-                <w:lang w:val="en-US"/>
-              </w:rPr>
-            </w:pPr>
-            <w:r>
-              <w:rPr>
-                <w:lang w:val="en-US"/>
-              </w:rPr>
-              <w:t>“dice_id”: 0</w:t>
+              <w:t>“</w:t>
+            </w:r>
+            <w:proofErr w:type="spellStart"/>
+            <w:proofErr w:type="gramStart"/>
+            <w:r>
+              <w:rPr>
+                <w:lang w:val="en-US"/>
+              </w:rPr>
+              <w:t>player</w:t>
+            </w:r>
+            <w:proofErr w:type="gramEnd"/>
+            <w:r>
+              <w:rPr>
+                <w:lang w:val="en-US"/>
+              </w:rPr>
+              <w:t>_name</w:t>
+            </w:r>
+            <w:proofErr w:type="spellEnd"/>
+            <w:r>
+              <w:rPr>
+                <w:lang w:val="en-US"/>
+              </w:rPr>
+              <w:t>”: “Max”,</w:t>
+            </w:r>
+          </w:p>
+          <w:p>
+            <w:pPr>
+              <w:ind w:firstLine="204"/>
+              <w:rPr>
+                <w:lang w:val="en-US"/>
+              </w:rPr>
+            </w:pPr>
+            <w:r>
+              <w:rPr>
+                <w:lang w:val="en-US"/>
+              </w:rPr>
+              <w:t>“</w:t>
+            </w:r>
+            <w:proofErr w:type="spellStart"/>
+            <w:proofErr w:type="gramStart"/>
+            <w:r>
+              <w:rPr>
+                <w:lang w:val="en-US"/>
+              </w:rPr>
+              <w:t>game</w:t>
+            </w:r>
+            <w:proofErr w:type="gramEnd"/>
+            <w:r>
+              <w:rPr>
+                <w:lang w:val="en-US"/>
+              </w:rPr>
+              <w:t>_name</w:t>
+            </w:r>
+            <w:proofErr w:type="spellEnd"/>
+            <w:r>
+              <w:rPr>
+                <w:lang w:val="en-US"/>
+              </w:rPr>
+              <w:t>”: “ABC”,</w:t>
+            </w:r>
+          </w:p>
+          <w:p>
+            <w:pPr>
+              <w:ind w:firstLine="204"/>
+              <w:rPr>
+                <w:lang w:val="en-US"/>
+              </w:rPr>
+            </w:pPr>
+            <w:r>
+              <w:rPr>
+                <w:lang w:val="en-US"/>
+              </w:rPr>
+              <w:t>“</w:t>
+            </w:r>
+            <w:proofErr w:type="spellStart"/>
+            <w:proofErr w:type="gramStart"/>
+            <w:r>
+              <w:rPr>
+                <w:lang w:val="en-US"/>
+              </w:rPr>
+              <w:t>dice</w:t>
+            </w:r>
+            <w:proofErr w:type="gramEnd"/>
+            <w:r>
+              <w:rPr>
+                <w:lang w:val="en-US"/>
+              </w:rPr>
+              <w:t>_id</w:t>
+            </w:r>
+            <w:proofErr w:type="spellEnd"/>
+            <w:r>
+              <w:rPr>
+                <w:lang w:val="en-US"/>
+              </w:rPr>
+              <w:t>”: 0</w:t>
             </w:r>
           </w:p>
           <w:p>
@@ -1346,12 +1845,14 @@
                 <w:lang w:val="en-US"/>
               </w:rPr>
             </w:pPr>
+            <w:proofErr w:type="spellStart"/>
             <w:r>
               <w:rPr>
                 <w:lang w:val="en-US"/>
               </w:rPr>
               <w:t>game_data</w:t>
             </w:r>
+            <w:proofErr w:type="spellEnd"/>
           </w:p>
         </w:tc>
       </w:tr>
@@ -1405,12 +1906,14 @@
                 <w:lang w:val="en-US"/>
               </w:rPr>
             </w:pPr>
+            <w:proofErr w:type="spellStart"/>
             <w:r>
               <w:rPr>
                 <w:lang w:val="en-US"/>
               </w:rPr>
               <w:t>touch_cup</w:t>
             </w:r>
+            <w:proofErr w:type="spellEnd"/>
           </w:p>
         </w:tc>
       </w:tr>
@@ -1429,8 +1932,16 @@
               <w:rPr>
                 <w:lang w:val="en-US"/>
               </w:rPr>
-              <w:t>Request Url</w:t>
-            </w:r>
+              <w:t xml:space="preserve">Request </w:t>
+            </w:r>
+            <w:proofErr w:type="spellStart"/>
+            <w:r>
+              <w:rPr>
+                <w:lang w:val="en-US"/>
+              </w:rPr>
+              <w:t>Url</w:t>
+            </w:r>
+            <w:proofErr w:type="spellEnd"/>
           </w:p>
         </w:tc>
         <w:tc>
@@ -1499,21 +2010,65 @@
               <w:rPr>
                 <w:lang w:val="en-US"/>
               </w:rPr>
-              <w:t>“player_name”: “Max”,</w:t>
-            </w:r>
-          </w:p>
-          <w:p>
-            <w:pPr>
-              <w:ind w:firstLine="204"/>
-              <w:rPr>
-                <w:lang w:val="en-US"/>
-              </w:rPr>
-            </w:pPr>
-            <w:r>
-              <w:rPr>
-                <w:lang w:val="en-US"/>
-              </w:rPr>
-              <w:t>“game_name”: “ABC”</w:t>
+              <w:t>“</w:t>
+            </w:r>
+            <w:proofErr w:type="spellStart"/>
+            <w:proofErr w:type="gramStart"/>
+            <w:r>
+              <w:rPr>
+                <w:lang w:val="en-US"/>
+              </w:rPr>
+              <w:t>player</w:t>
+            </w:r>
+            <w:proofErr w:type="gramEnd"/>
+            <w:r>
+              <w:rPr>
+                <w:lang w:val="en-US"/>
+              </w:rPr>
+              <w:t>_name</w:t>
+            </w:r>
+            <w:proofErr w:type="spellEnd"/>
+            <w:r>
+              <w:rPr>
+                <w:lang w:val="en-US"/>
+              </w:rPr>
+              <w:t>”: “Max”,</w:t>
+            </w:r>
+          </w:p>
+          <w:p>
+            <w:pPr>
+              <w:ind w:firstLine="204"/>
+              <w:rPr>
+                <w:lang w:val="en-US"/>
+              </w:rPr>
+            </w:pPr>
+            <w:r>
+              <w:rPr>
+                <w:lang w:val="en-US"/>
+              </w:rPr>
+              <w:t>“</w:t>
+            </w:r>
+            <w:proofErr w:type="spellStart"/>
+            <w:proofErr w:type="gramStart"/>
+            <w:r>
+              <w:rPr>
+                <w:lang w:val="en-US"/>
+              </w:rPr>
+              <w:t>game</w:t>
+            </w:r>
+            <w:proofErr w:type="gramEnd"/>
+            <w:r>
+              <w:rPr>
+                <w:lang w:val="en-US"/>
+              </w:rPr>
+              <w:t>_name</w:t>
+            </w:r>
+            <w:proofErr w:type="spellEnd"/>
+            <w:r>
+              <w:rPr>
+                <w:lang w:val="en-US"/>
+              </w:rPr>
+              <w:t>”: “ABC”</w:t>
             </w:r>
           </w:p>
           <w:p>
@@ -1560,12 +2115,14 @@
                 <w:lang w:val="en-US"/>
               </w:rPr>
             </w:pPr>
+            <w:proofErr w:type="spellStart"/>
             <w:r>
               <w:rPr>
                 <w:lang w:val="en-US"/>
               </w:rPr>
               <w:t>game_data</w:t>
             </w:r>
+            <w:proofErr w:type="spellEnd"/>
           </w:p>
         </w:tc>
       </w:tr>
@@ -1616,12 +2173,14 @@
                 <w:lang w:val="en-US"/>
               </w:rPr>
             </w:pPr>
+            <w:proofErr w:type="spellStart"/>
             <w:r>
               <w:rPr>
                 <w:lang w:val="en-US"/>
               </w:rPr>
               <w:t>end_turn</w:t>
             </w:r>
+            <w:proofErr w:type="spellEnd"/>
           </w:p>
         </w:tc>
       </w:tr>
@@ -1640,8 +2199,16 @@
               <w:rPr>
                 <w:lang w:val="en-US"/>
               </w:rPr>
-              <w:t>Request Url</w:t>
-            </w:r>
+              <w:t xml:space="preserve">Request </w:t>
+            </w:r>
+            <w:proofErr w:type="spellStart"/>
+            <w:r>
+              <w:rPr>
+                <w:lang w:val="en-US"/>
+              </w:rPr>
+              <w:t>Url</w:t>
+            </w:r>
+            <w:proofErr w:type="spellEnd"/>
           </w:p>
         </w:tc>
         <w:tc>
@@ -1710,21 +2277,65 @@
               <w:rPr>
                 <w:lang w:val="en-US"/>
               </w:rPr>
-              <w:t>“player_name”: “Max”,</w:t>
-            </w:r>
-          </w:p>
-          <w:p>
-            <w:pPr>
-              <w:ind w:firstLine="204"/>
-              <w:rPr>
-                <w:lang w:val="en-US"/>
-              </w:rPr>
-            </w:pPr>
-            <w:r>
-              <w:rPr>
-                <w:lang w:val="en-US"/>
-              </w:rPr>
-              <w:t>“game_name”: “ABC”</w:t>
+              <w:t>“</w:t>
+            </w:r>
+            <w:proofErr w:type="spellStart"/>
+            <w:proofErr w:type="gramStart"/>
+            <w:r>
+              <w:rPr>
+                <w:lang w:val="en-US"/>
+              </w:rPr>
+              <w:t>player</w:t>
+            </w:r>
+            <w:proofErr w:type="gramEnd"/>
+            <w:r>
+              <w:rPr>
+                <w:lang w:val="en-US"/>
+              </w:rPr>
+              <w:t>_name</w:t>
+            </w:r>
+            <w:proofErr w:type="spellEnd"/>
+            <w:r>
+              <w:rPr>
+                <w:lang w:val="en-US"/>
+              </w:rPr>
+              <w:t>”: “Max”,</w:t>
+            </w:r>
+          </w:p>
+          <w:p>
+            <w:pPr>
+              <w:ind w:firstLine="204"/>
+              <w:rPr>
+                <w:lang w:val="en-US"/>
+              </w:rPr>
+            </w:pPr>
+            <w:r>
+              <w:rPr>
+                <w:lang w:val="en-US"/>
+              </w:rPr>
+              <w:t>“</w:t>
+            </w:r>
+            <w:proofErr w:type="spellStart"/>
+            <w:proofErr w:type="gramStart"/>
+            <w:r>
+              <w:rPr>
+                <w:lang w:val="en-US"/>
+              </w:rPr>
+              <w:t>game</w:t>
+            </w:r>
+            <w:proofErr w:type="gramEnd"/>
+            <w:r>
+              <w:rPr>
+                <w:lang w:val="en-US"/>
+              </w:rPr>
+              <w:t>_name</w:t>
+            </w:r>
+            <w:proofErr w:type="spellEnd"/>
+            <w:r>
+              <w:rPr>
+                <w:lang w:val="en-US"/>
+              </w:rPr>
+              <w:t>”: “ABC”</w:t>
             </w:r>
           </w:p>
           <w:p>
@@ -1771,12 +2382,14 @@
                 <w:lang w:val="en-US"/>
               </w:rPr>
             </w:pPr>
+            <w:proofErr w:type="spellStart"/>
             <w:r>
               <w:rPr>
                 <w:lang w:val="en-US"/>
               </w:rPr>
               <w:t>game_data</w:t>
             </w:r>
+            <w:proofErr w:type="spellEnd"/>
           </w:p>
         </w:tc>
       </w:tr>
@@ -1827,12 +2440,14 @@
                 <w:lang w:val="en-US"/>
               </w:rPr>
             </w:pPr>
+            <w:proofErr w:type="spellStart"/>
             <w:r>
               <w:rPr>
                 <w:lang w:val="en-US"/>
               </w:rPr>
               <w:t>refresh_game</w:t>
             </w:r>
+            <w:proofErr w:type="spellEnd"/>
           </w:p>
         </w:tc>
       </w:tr>
@@ -1851,8 +2466,16 @@
               <w:rPr>
                 <w:lang w:val="en-US"/>
               </w:rPr>
-              <w:t>Request Url</w:t>
-            </w:r>
+              <w:t xml:space="preserve">Request </w:t>
+            </w:r>
+            <w:proofErr w:type="spellStart"/>
+            <w:r>
+              <w:rPr>
+                <w:lang w:val="en-US"/>
+              </w:rPr>
+              <w:t>Url</w:t>
+            </w:r>
+            <w:proofErr w:type="spellEnd"/>
           </w:p>
         </w:tc>
         <w:tc>
@@ -1921,21 +2544,65 @@
               <w:rPr>
                 <w:lang w:val="en-US"/>
               </w:rPr>
-              <w:t>“player_name”: “Max”,</w:t>
-            </w:r>
-          </w:p>
-          <w:p>
-            <w:pPr>
-              <w:ind w:firstLine="204"/>
-              <w:rPr>
-                <w:lang w:val="en-US"/>
-              </w:rPr>
-            </w:pPr>
-            <w:r>
-              <w:rPr>
-                <w:lang w:val="en-US"/>
-              </w:rPr>
-              <w:t>“game_name”: “ABC”</w:t>
+              <w:t>“</w:t>
+            </w:r>
+            <w:proofErr w:type="spellStart"/>
+            <w:proofErr w:type="gramStart"/>
+            <w:r>
+              <w:rPr>
+                <w:lang w:val="en-US"/>
+              </w:rPr>
+              <w:t>player</w:t>
+            </w:r>
+            <w:proofErr w:type="gramEnd"/>
+            <w:r>
+              <w:rPr>
+                <w:lang w:val="en-US"/>
+              </w:rPr>
+              <w:t>_name</w:t>
+            </w:r>
+            <w:proofErr w:type="spellEnd"/>
+            <w:r>
+              <w:rPr>
+                <w:lang w:val="en-US"/>
+              </w:rPr>
+              <w:t>”: “Max”,</w:t>
+            </w:r>
+          </w:p>
+          <w:p>
+            <w:pPr>
+              <w:ind w:firstLine="204"/>
+              <w:rPr>
+                <w:lang w:val="en-US"/>
+              </w:rPr>
+            </w:pPr>
+            <w:r>
+              <w:rPr>
+                <w:lang w:val="en-US"/>
+              </w:rPr>
+              <w:t>“</w:t>
+            </w:r>
+            <w:proofErr w:type="spellStart"/>
+            <w:proofErr w:type="gramStart"/>
+            <w:r>
+              <w:rPr>
+                <w:lang w:val="en-US"/>
+              </w:rPr>
+              <w:t>game</w:t>
+            </w:r>
+            <w:proofErr w:type="gramEnd"/>
+            <w:r>
+              <w:rPr>
+                <w:lang w:val="en-US"/>
+              </w:rPr>
+              <w:t>_name</w:t>
+            </w:r>
+            <w:proofErr w:type="spellEnd"/>
+            <w:r>
+              <w:rPr>
+                <w:lang w:val="en-US"/>
+              </w:rPr>
+              <w:t>”: “ABC”</w:t>
             </w:r>
           </w:p>
           <w:p>
@@ -1982,16 +2649,38 @@
                 <w:lang w:val="en-US"/>
               </w:rPr>
             </w:pPr>
+            <w:proofErr w:type="spellStart"/>
             <w:r>
               <w:rPr>
                 <w:lang w:val="en-US"/>
               </w:rPr>
               <w:t>game_data</w:t>
             </w:r>
+            <w:proofErr w:type="spellEnd"/>
           </w:p>
         </w:tc>
       </w:tr>
     </w:tbl>
+    <w:p>
+      <w:pPr>
+        <w:rPr>
+          <w:lang w:val="en-US"/>
+        </w:rPr>
+      </w:pPr>
+    </w:p>
+    <w:p>
+      <w:pPr>
+        <w:rPr>
+          <w:lang w:val="en-US"/>
+        </w:rPr>
+      </w:pPr>
+      <w:r>
+        <w:rPr>
+          <w:lang w:val="en-US"/>
+        </w:rPr>
+        <w:br w:type="page"/>
+      </w:r>
+    </w:p>
     <w:p>
       <w:pPr>
         <w:rPr>
@@ -2062,8 +2751,16 @@
               <w:rPr>
                 <w:lang w:val="en-US"/>
               </w:rPr>
-              <w:t>Request Url</w:t>
-            </w:r>
+              <w:t xml:space="preserve">Request </w:t>
+            </w:r>
+            <w:proofErr w:type="spellStart"/>
+            <w:r>
+              <w:rPr>
+                <w:lang w:val="en-US"/>
+              </w:rPr>
+              <w:t>Url</w:t>
+            </w:r>
+            <w:proofErr w:type="spellEnd"/>
           </w:p>
         </w:tc>
         <w:tc>
@@ -2132,21 +2829,65 @@
               <w:rPr>
                 <w:lang w:val="en-US"/>
               </w:rPr>
-              <w:t>“player_name”: “Max”,</w:t>
-            </w:r>
-          </w:p>
-          <w:p>
-            <w:pPr>
-              <w:ind w:firstLine="204"/>
-              <w:rPr>
-                <w:lang w:val="en-US"/>
-              </w:rPr>
-            </w:pPr>
-            <w:r>
-              <w:rPr>
-                <w:lang w:val="en-US"/>
-              </w:rPr>
-              <w:t>“game_name”: “ABC”</w:t>
+              <w:t>“</w:t>
+            </w:r>
+            <w:proofErr w:type="spellStart"/>
+            <w:proofErr w:type="gramStart"/>
+            <w:r>
+              <w:rPr>
+                <w:lang w:val="en-US"/>
+              </w:rPr>
+              <w:t>player</w:t>
+            </w:r>
+            <w:proofErr w:type="gramEnd"/>
+            <w:r>
+              <w:rPr>
+                <w:lang w:val="en-US"/>
+              </w:rPr>
+              <w:t>_name</w:t>
+            </w:r>
+            <w:proofErr w:type="spellEnd"/>
+            <w:r>
+              <w:rPr>
+                <w:lang w:val="en-US"/>
+              </w:rPr>
+              <w:t>”: “Max”,</w:t>
+            </w:r>
+          </w:p>
+          <w:p>
+            <w:pPr>
+              <w:ind w:firstLine="204"/>
+              <w:rPr>
+                <w:lang w:val="en-US"/>
+              </w:rPr>
+            </w:pPr>
+            <w:r>
+              <w:rPr>
+                <w:lang w:val="en-US"/>
+              </w:rPr>
+              <w:t>“</w:t>
+            </w:r>
+            <w:proofErr w:type="spellStart"/>
+            <w:proofErr w:type="gramStart"/>
+            <w:r>
+              <w:rPr>
+                <w:lang w:val="en-US"/>
+              </w:rPr>
+              <w:t>game</w:t>
+            </w:r>
+            <w:proofErr w:type="gramEnd"/>
+            <w:r>
+              <w:rPr>
+                <w:lang w:val="en-US"/>
+              </w:rPr>
+              <w:t>_name</w:t>
+            </w:r>
+            <w:proofErr w:type="spellEnd"/>
+            <w:r>
+              <w:rPr>
+                <w:lang w:val="en-US"/>
+              </w:rPr>
+              <w:t>”: “ABC”</w:t>
             </w:r>
           </w:p>
           <w:p>
@@ -2193,58 +2934,18 @@
                 <w:lang w:val="en-US"/>
               </w:rPr>
             </w:pPr>
+            <w:proofErr w:type="spellStart"/>
             <w:r>
               <w:rPr>
                 <w:lang w:val="en-US"/>
               </w:rPr>
               <w:t>game_data</w:t>
             </w:r>
+            <w:proofErr w:type="spellEnd"/>
           </w:p>
         </w:tc>
       </w:tr>
     </w:tbl>
-    <w:p>
-      <w:pPr>
-        <w:rPr>
-          <w:lang w:val="en-US"/>
-        </w:rPr>
-      </w:pPr>
-    </w:p>
-    <w:p>
-      <w:pPr>
-        <w:rPr>
-          <w:lang w:val="en-US"/>
-        </w:rPr>
-      </w:pPr>
-    </w:p>
-    <w:p>
-      <w:pPr>
-        <w:rPr>
-          <w:lang w:val="en-US"/>
-        </w:rPr>
-      </w:pPr>
-    </w:p>
-    <w:p>
-      <w:pPr>
-        <w:rPr>
-          <w:lang w:val="en-US"/>
-        </w:rPr>
-      </w:pPr>
-    </w:p>
-    <w:p>
-      <w:pPr>
-        <w:rPr>
-          <w:lang w:val="en-US"/>
-        </w:rPr>
-      </w:pPr>
-    </w:p>
-    <w:p>
-      <w:pPr>
-        <w:rPr>
-          <w:lang w:val="en-US"/>
-        </w:rPr>
-      </w:pPr>
-    </w:p>
     <w:p>
       <w:pPr>
         <w:rPr>
@@ -2287,11 +2988,19 @@
                 <w:lang w:val="en-US"/>
               </w:rPr>
             </w:pPr>
-            <w:r>
-              <w:rPr>
-                <w:lang w:val="en-US"/>
-              </w:rPr>
-              <w:t>game_data object</w:t>
+            <w:proofErr w:type="spellStart"/>
+            <w:r>
+              <w:rPr>
+                <w:lang w:val="en-US"/>
+              </w:rPr>
+              <w:t>game_data</w:t>
+            </w:r>
+            <w:proofErr w:type="spellEnd"/>
+            <w:r>
+              <w:rPr>
+                <w:lang w:val="en-US"/>
+              </w:rPr>
+              <w:t xml:space="preserve"> object</w:t>
             </w:r>
           </w:p>
         </w:tc>
@@ -2355,7 +3064,29 @@
               <w:rPr>
                 <w:lang w:val="en-US"/>
               </w:rPr>
-              <w:t>“game_name”: “ABC”,</w:t>
+              <w:t>“</w:t>
+            </w:r>
+            <w:proofErr w:type="spellStart"/>
+            <w:proofErr w:type="gramStart"/>
+            <w:r>
+              <w:rPr>
+                <w:lang w:val="en-US"/>
+              </w:rPr>
+              <w:t>game</w:t>
+            </w:r>
+            <w:proofErr w:type="gramEnd"/>
+            <w:r>
+              <w:rPr>
+                <w:lang w:val="en-US"/>
+              </w:rPr>
+              <w:t>_name</w:t>
+            </w:r>
+            <w:proofErr w:type="spellEnd"/>
+            <w:r>
+              <w:rPr>
+                <w:lang w:val="en-US"/>
+              </w:rPr>
+              <w:t>”: “ABC”,</w:t>
             </w:r>
           </w:p>
           <w:p>
@@ -2399,12 +3130,14 @@
               </w:rPr>
               <w:t xml:space="preserve">    </w:t>
             </w:r>
+            <w:proofErr w:type="spellStart"/>
             <w:r>
               <w:rPr>
                 <w:lang w:val="en-US"/>
               </w:rPr>
               <w:t>player_obj</w:t>
             </w:r>
+            <w:proofErr w:type="spellEnd"/>
           </w:p>
           <w:p>
             <w:pPr>
@@ -2431,50 +3164,116 @@
               <w:rPr>
                 <w:lang w:val="en-US"/>
               </w:rPr>
-              <w:t>“game_state”: “LOBBY”, “STARTING”, “RUNNING”, “ENDED”, “TIMEOUT”, “ERROR”,</w:t>
-            </w:r>
-          </w:p>
-          <w:p>
-            <w:pPr>
-              <w:ind w:firstLine="204"/>
-              <w:rPr>
-                <w:lang w:val="en-US"/>
-              </w:rPr>
-            </w:pPr>
-            <w:r>
-              <w:rPr>
-                <w:lang w:val="en-US"/>
-              </w:rPr>
-              <w:t>“active_roll”: 1,</w:t>
-            </w:r>
-          </w:p>
-          <w:p>
-            <w:pPr>
-              <w:ind w:firstLine="204"/>
-              <w:rPr>
-                <w:lang w:val="en-US"/>
-              </w:rPr>
-            </w:pPr>
-            <w:r>
-              <w:rPr>
-                <w:lang w:val="en-US"/>
-              </w:rPr>
-              <w:t>“max_rolls”: 2,</w:t>
-            </w:r>
-          </w:p>
-          <w:p>
-            <w:pPr>
-              <w:ind w:firstLine="204"/>
-              <w:rPr>
-                <w:lang w:val="en-US"/>
-              </w:rPr>
-            </w:pPr>
-            <w:r>
-              <w:rPr>
-                <w:lang w:val="en-US"/>
-              </w:rPr>
               <w:t>“</w:t>
             </w:r>
+            <w:proofErr w:type="spellStart"/>
+            <w:proofErr w:type="gramStart"/>
+            <w:r>
+              <w:rPr>
+                <w:lang w:val="en-US"/>
+              </w:rPr>
+              <w:t>game</w:t>
+            </w:r>
+            <w:proofErr w:type="gramEnd"/>
+            <w:r>
+              <w:rPr>
+                <w:lang w:val="en-US"/>
+              </w:rPr>
+              <w:t>_state</w:t>
+            </w:r>
+            <w:proofErr w:type="spellEnd"/>
+            <w:r>
+              <w:rPr>
+                <w:lang w:val="en-US"/>
+              </w:rPr>
+              <w:t>”: “LOBBY”, “STARTING”, “RUNNING”, “ENDED”, “TIMEOUT”, “ERROR”,</w:t>
+            </w:r>
+          </w:p>
+          <w:p>
+            <w:pPr>
+              <w:ind w:firstLine="204"/>
+              <w:rPr>
+                <w:lang w:val="en-US"/>
+              </w:rPr>
+            </w:pPr>
+            <w:r>
+              <w:rPr>
+                <w:lang w:val="en-US"/>
+              </w:rPr>
+              <w:t>“</w:t>
+            </w:r>
+            <w:proofErr w:type="spellStart"/>
+            <w:proofErr w:type="gramStart"/>
+            <w:r>
+              <w:rPr>
+                <w:lang w:val="en-US"/>
+              </w:rPr>
+              <w:t>active</w:t>
+            </w:r>
+            <w:proofErr w:type="gramEnd"/>
+            <w:r>
+              <w:rPr>
+                <w:lang w:val="en-US"/>
+              </w:rPr>
+              <w:t>_roll</w:t>
+            </w:r>
+            <w:proofErr w:type="spellEnd"/>
+            <w:r>
+              <w:rPr>
+                <w:lang w:val="en-US"/>
+              </w:rPr>
+              <w:t>”: 1,</w:t>
+            </w:r>
+          </w:p>
+          <w:p>
+            <w:pPr>
+              <w:ind w:firstLine="204"/>
+              <w:rPr>
+                <w:lang w:val="en-US"/>
+              </w:rPr>
+            </w:pPr>
+            <w:r>
+              <w:rPr>
+                <w:lang w:val="en-US"/>
+              </w:rPr>
+              <w:t>“</w:t>
+            </w:r>
+            <w:proofErr w:type="spellStart"/>
+            <w:proofErr w:type="gramStart"/>
+            <w:r>
+              <w:rPr>
+                <w:lang w:val="en-US"/>
+              </w:rPr>
+              <w:t>max</w:t>
+            </w:r>
+            <w:proofErr w:type="gramEnd"/>
+            <w:r>
+              <w:rPr>
+                <w:lang w:val="en-US"/>
+              </w:rPr>
+              <w:t>_rolls</w:t>
+            </w:r>
+            <w:proofErr w:type="spellEnd"/>
+            <w:r>
+              <w:rPr>
+                <w:lang w:val="en-US"/>
+              </w:rPr>
+              <w:t>”: 2,</w:t>
+            </w:r>
+          </w:p>
+          <w:p>
+            <w:pPr>
+              <w:ind w:firstLine="204"/>
+              <w:rPr>
+                <w:lang w:val="en-US"/>
+              </w:rPr>
+            </w:pPr>
+            <w:r>
+              <w:rPr>
+                <w:lang w:val="en-US"/>
+              </w:rPr>
+              <w:t>“</w:t>
+            </w:r>
             <w:r>
               <w:rPr>
                 <w:lang w:val="en-US"/>
@@ -2507,21 +3306,49 @@
               <w:rPr>
                 <w:lang w:val="en-US"/>
               </w:rPr>
-              <w:t>“string msg”,</w:t>
-            </w:r>
-          </w:p>
-          <w:p>
-            <w:pPr>
-              <w:ind w:firstLine="204"/>
-              <w:rPr>
-                <w:lang w:val="en-US"/>
-              </w:rPr>
-            </w:pPr>
-            <w:r>
-              <w:rPr>
-                <w:lang w:val="en-US"/>
-              </w:rPr>
-              <w:t>“string msg”,</w:t>
+              <w:t>“</w:t>
+            </w:r>
+            <w:proofErr w:type="gramStart"/>
+            <w:r>
+              <w:rPr>
+                <w:lang w:val="en-US"/>
+              </w:rPr>
+              <w:t>string</w:t>
+            </w:r>
+            <w:proofErr w:type="gramEnd"/>
+            <w:r>
+              <w:rPr>
+                <w:lang w:val="en-US"/>
+              </w:rPr>
+              <w:t xml:space="preserve"> msg”,</w:t>
+            </w:r>
+          </w:p>
+          <w:p>
+            <w:pPr>
+              <w:ind w:firstLine="204"/>
+              <w:rPr>
+                <w:lang w:val="en-US"/>
+              </w:rPr>
+            </w:pPr>
+            <w:r>
+              <w:rPr>
+                <w:lang w:val="en-US"/>
+              </w:rPr>
+              <w:t>“</w:t>
+            </w:r>
+            <w:proofErr w:type="gramStart"/>
+            <w:r>
+              <w:rPr>
+                <w:lang w:val="en-US"/>
+              </w:rPr>
+              <w:t>string</w:t>
+            </w:r>
+            <w:proofErr w:type="gramEnd"/>
+            <w:r>
+              <w:rPr>
+                <w:lang w:val="en-US"/>
+              </w:rPr>
+              <w:t xml:space="preserve"> msg”,</w:t>
             </w:r>
           </w:p>
           <w:p>
@@ -2549,49 +3376,129 @@
               <w:rPr>
                 <w:lang w:val="en-US"/>
               </w:rPr>
-              <w:t>“button_turn6”: “TRUE”, “FALSE”,</w:t>
-            </w:r>
-          </w:p>
-          <w:p>
-            <w:pPr>
-              <w:ind w:firstLine="204"/>
-              <w:rPr>
-                <w:lang w:val="en-US"/>
-              </w:rPr>
-            </w:pPr>
-            <w:r>
-              <w:rPr>
-                <w:lang w:val="en-US"/>
-              </w:rPr>
-              <w:t>“generate_report”: “TRUE”, “FALSE”,</w:t>
-            </w:r>
-          </w:p>
-          <w:p>
-            <w:pPr>
-              <w:ind w:firstLine="204"/>
-              <w:rPr>
-                <w:lang w:val="en-US"/>
-              </w:rPr>
-            </w:pPr>
-            <w:r>
-              <w:rPr>
-                <w:lang w:val="en-US"/>
-              </w:rPr>
-              <w:t>“discs_on_stack”: 1,</w:t>
-            </w:r>
-          </w:p>
-          <w:p>
-            <w:pPr>
-              <w:ind w:firstLine="204"/>
-              <w:rPr>
-                <w:lang w:val="en-US"/>
-              </w:rPr>
-            </w:pPr>
-            <w:r>
-              <w:rPr>
-                <w:lang w:val="en-US"/>
-              </w:rPr>
-              <w:t xml:space="preserve">“game_round”: </w:t>
+              <w:t>“</w:t>
+            </w:r>
+            <w:proofErr w:type="gramStart"/>
+            <w:r>
+              <w:rPr>
+                <w:lang w:val="en-US"/>
+              </w:rPr>
+              <w:t>button</w:t>
+            </w:r>
+            <w:proofErr w:type="gramEnd"/>
+            <w:r>
+              <w:rPr>
+                <w:lang w:val="en-US"/>
+              </w:rPr>
+              <w:t>_turn6”: “TRUE”, “FALSE”,</w:t>
+            </w:r>
+          </w:p>
+          <w:p>
+            <w:pPr>
+              <w:ind w:firstLine="204"/>
+              <w:rPr>
+                <w:lang w:val="en-US"/>
+              </w:rPr>
+            </w:pPr>
+            <w:r>
+              <w:rPr>
+                <w:lang w:val="en-US"/>
+              </w:rPr>
+              <w:t>“</w:t>
+            </w:r>
+            <w:proofErr w:type="spellStart"/>
+            <w:proofErr w:type="gramStart"/>
+            <w:r>
+              <w:rPr>
+                <w:lang w:val="en-US"/>
+              </w:rPr>
+              <w:t>generate</w:t>
+            </w:r>
+            <w:proofErr w:type="gramEnd"/>
+            <w:r>
+              <w:rPr>
+                <w:lang w:val="en-US"/>
+              </w:rPr>
+              <w:t>_report</w:t>
+            </w:r>
+            <w:proofErr w:type="spellEnd"/>
+            <w:r>
+              <w:rPr>
+                <w:lang w:val="en-US"/>
+              </w:rPr>
+              <w:t>”: “TRUE”, “FALSE”,</w:t>
+            </w:r>
+          </w:p>
+          <w:p>
+            <w:pPr>
+              <w:ind w:firstLine="204"/>
+              <w:rPr>
+                <w:lang w:val="en-US"/>
+              </w:rPr>
+            </w:pPr>
+            <w:r>
+              <w:rPr>
+                <w:lang w:val="en-US"/>
+              </w:rPr>
+              <w:t>“</w:t>
+            </w:r>
+            <w:proofErr w:type="spellStart"/>
+            <w:proofErr w:type="gramStart"/>
+            <w:r>
+              <w:rPr>
+                <w:lang w:val="en-US"/>
+              </w:rPr>
+              <w:t>discs</w:t>
+            </w:r>
+            <w:proofErr w:type="gramEnd"/>
+            <w:r>
+              <w:rPr>
+                <w:lang w:val="en-US"/>
+              </w:rPr>
+              <w:t>_on_stack</w:t>
+            </w:r>
+            <w:proofErr w:type="spellEnd"/>
+            <w:r>
+              <w:rPr>
+                <w:lang w:val="en-US"/>
+              </w:rPr>
+              <w:t>”: 1,</w:t>
+            </w:r>
+          </w:p>
+          <w:p>
+            <w:pPr>
+              <w:ind w:firstLine="204"/>
+              <w:rPr>
+                <w:lang w:val="en-US"/>
+              </w:rPr>
+            </w:pPr>
+            <w:r>
+              <w:rPr>
+                <w:lang w:val="en-US"/>
+              </w:rPr>
+              <w:t>“</w:t>
+            </w:r>
+            <w:proofErr w:type="spellStart"/>
+            <w:proofErr w:type="gramStart"/>
+            <w:r>
+              <w:rPr>
+                <w:lang w:val="en-US"/>
+              </w:rPr>
+              <w:t>game</w:t>
+            </w:r>
+            <w:proofErr w:type="gramEnd"/>
+            <w:r>
+              <w:rPr>
+                <w:lang w:val="en-US"/>
+              </w:rPr>
+              <w:t>_round</w:t>
+            </w:r>
+            <w:proofErr w:type="spellEnd"/>
+            <w:r>
+              <w:rPr>
+                <w:lang w:val="en-US"/>
+              </w:rPr>
+              <w:t xml:space="preserve">”: </w:t>
             </w:r>
             <w:r>
               <w:rPr>
@@ -2617,7 +3524,29 @@
               <w:rPr>
                 <w:lang w:val="en-US"/>
               </w:rPr>
-              <w:t>“error_msg”: “”</w:t>
+              <w:t>“</w:t>
+            </w:r>
+            <w:proofErr w:type="spellStart"/>
+            <w:proofErr w:type="gramStart"/>
+            <w:r>
+              <w:rPr>
+                <w:lang w:val="en-US"/>
+              </w:rPr>
+              <w:t>error</w:t>
+            </w:r>
+            <w:proofErr w:type="gramEnd"/>
+            <w:r>
+              <w:rPr>
+                <w:lang w:val="en-US"/>
+              </w:rPr>
+              <w:t>_msg</w:t>
+            </w:r>
+            <w:proofErr w:type="spellEnd"/>
+            <w:r>
+              <w:rPr>
+                <w:lang w:val="en-US"/>
+              </w:rPr>
+              <w:t>”: “”</w:t>
             </w:r>
           </w:p>
           <w:p>
@@ -2664,12 +3593,14 @@
                 <w:lang w:val="en-US"/>
               </w:rPr>
             </w:pPr>
+            <w:proofErr w:type="spellStart"/>
             <w:r>
               <w:rPr>
                 <w:lang w:val="en-US"/>
               </w:rPr>
               <w:t>player_obj</w:t>
             </w:r>
+            <w:proofErr w:type="spellEnd"/>
           </w:p>
         </w:tc>
         <w:tc>
@@ -2732,21 +3663,65 @@
               <w:rPr>
                 <w:lang w:val="en-US"/>
               </w:rPr>
-              <w:t>“player_name”: “max”,</w:t>
-            </w:r>
-          </w:p>
-          <w:p>
-            <w:pPr>
-              <w:ind w:firstLine="204"/>
-              <w:rPr>
-                <w:lang w:val="en-US"/>
-              </w:rPr>
-            </w:pPr>
-            <w:r>
-              <w:rPr>
-                <w:lang w:val="en-US"/>
-              </w:rPr>
-              <w:t xml:space="preserve">“player_state”: </w:t>
+              <w:t>“</w:t>
+            </w:r>
+            <w:proofErr w:type="spellStart"/>
+            <w:proofErr w:type="gramStart"/>
+            <w:r>
+              <w:rPr>
+                <w:lang w:val="en-US"/>
+              </w:rPr>
+              <w:t>player</w:t>
+            </w:r>
+            <w:proofErr w:type="gramEnd"/>
+            <w:r>
+              <w:rPr>
+                <w:lang w:val="en-US"/>
+              </w:rPr>
+              <w:t>_name</w:t>
+            </w:r>
+            <w:proofErr w:type="spellEnd"/>
+            <w:r>
+              <w:rPr>
+                <w:lang w:val="en-US"/>
+              </w:rPr>
+              <w:t>”: “max”,</w:t>
+            </w:r>
+          </w:p>
+          <w:p>
+            <w:pPr>
+              <w:ind w:firstLine="204"/>
+              <w:rPr>
+                <w:lang w:val="en-US"/>
+              </w:rPr>
+            </w:pPr>
+            <w:r>
+              <w:rPr>
+                <w:lang w:val="en-US"/>
+              </w:rPr>
+              <w:t>“</w:t>
+            </w:r>
+            <w:proofErr w:type="spellStart"/>
+            <w:proofErr w:type="gramStart"/>
+            <w:r>
+              <w:rPr>
+                <w:lang w:val="en-US"/>
+              </w:rPr>
+              <w:t>player</w:t>
+            </w:r>
+            <w:proofErr w:type="gramEnd"/>
+            <w:r>
+              <w:rPr>
+                <w:lang w:val="en-US"/>
+              </w:rPr>
+              <w:t>_state</w:t>
+            </w:r>
+            <w:proofErr w:type="spellEnd"/>
+            <w:r>
+              <w:rPr>
+                <w:lang w:val="en-US"/>
+              </w:rPr>
+              <w:t xml:space="preserve">”: </w:t>
             </w:r>
             <w:r>
               <w:rPr>
@@ -2800,7 +3775,29 @@
               <w:rPr>
                 <w:lang w:val="en-US"/>
               </w:rPr>
-              <w:t>“lost_half” = “TRUE”, “FALSE”</w:t>
+              <w:t>“</w:t>
+            </w:r>
+            <w:proofErr w:type="spellStart"/>
+            <w:proofErr w:type="gramStart"/>
+            <w:r>
+              <w:rPr>
+                <w:lang w:val="en-US"/>
+              </w:rPr>
+              <w:t>lost</w:t>
+            </w:r>
+            <w:proofErr w:type="gramEnd"/>
+            <w:r>
+              <w:rPr>
+                <w:lang w:val="en-US"/>
+              </w:rPr>
+              <w:t>_half</w:t>
+            </w:r>
+            <w:proofErr w:type="spellEnd"/>
+            <w:r>
+              <w:rPr>
+                <w:lang w:val="en-US"/>
+              </w:rPr>
+              <w:t>” = “TRUE”, “FALSE”</w:t>
             </w:r>
           </w:p>
           <w:p>

</xml_diff>

<commit_message>
if server_stub.py done implementing
</commit_message>
<xml_diff>
--- a/Rest Interface.docx
+++ b/Rest Interface.docx
@@ -1052,7 +1052,57 @@
               <w:rPr>
                 <w:lang w:val="en-US"/>
               </w:rPr>
-              <w:t>“status”: “LOBBY”, “STARTING”, “ERROR”,</w:t>
+              <w:t>“</w:t>
+            </w:r>
+            <w:proofErr w:type="spellStart"/>
+            <w:proofErr w:type="gramStart"/>
+            <w:r>
+              <w:rPr>
+                <w:lang w:val="en-US"/>
+              </w:rPr>
+              <w:t>game</w:t>
+            </w:r>
+            <w:proofErr w:type="gramEnd"/>
+            <w:r>
+              <w:rPr>
+                <w:lang w:val="en-US"/>
+              </w:rPr>
+              <w:t>_state</w:t>
+            </w:r>
+            <w:proofErr w:type="spellEnd"/>
+            <w:r>
+              <w:rPr>
+                <w:lang w:val="en-US"/>
+              </w:rPr>
+              <w:t xml:space="preserve">”: </w:t>
+            </w:r>
+            <w:proofErr w:type="spellStart"/>
+            <w:r>
+              <w:rPr>
+                <w:lang w:val="en-US"/>
+              </w:rPr>
+              <w:t>enum</w:t>
+            </w:r>
+            <w:proofErr w:type="spellEnd"/>
+            <w:r>
+              <w:rPr>
+                <w:lang w:val="en-US"/>
+              </w:rPr>
+              <w:t xml:space="preserve"> </w:t>
+            </w:r>
+            <w:proofErr w:type="spellStart"/>
+            <w:r>
+              <w:rPr>
+                <w:lang w:val="en-US"/>
+              </w:rPr>
+              <w:t>game_state</w:t>
+            </w:r>
+            <w:proofErr w:type="spellEnd"/>
+            <w:r>
+              <w:rPr>
+                <w:lang w:val="en-US"/>
+              </w:rPr>
+              <w:t>,</w:t>
             </w:r>
           </w:p>
           <w:p>
@@ -3186,7 +3236,35 @@
               <w:rPr>
                 <w:lang w:val="en-US"/>
               </w:rPr>
-              <w:t>”: “LOBBY”, “STARTING”, “RUNNING”, “ENDED”, “TIMEOUT”, “ERROR”,</w:t>
+              <w:t xml:space="preserve">”: </w:t>
+            </w:r>
+            <w:proofErr w:type="spellStart"/>
+            <w:r>
+              <w:rPr>
+                <w:lang w:val="en-US"/>
+              </w:rPr>
+              <w:t>enum</w:t>
+            </w:r>
+            <w:proofErr w:type="spellEnd"/>
+            <w:r>
+              <w:rPr>
+                <w:lang w:val="en-US"/>
+              </w:rPr>
+              <w:t xml:space="preserve"> </w:t>
+            </w:r>
+            <w:proofErr w:type="spellStart"/>
+            <w:r>
+              <w:rPr>
+                <w:lang w:val="en-US"/>
+              </w:rPr>
+              <w:t>game_state</w:t>
+            </w:r>
+            <w:proofErr w:type="spellEnd"/>
+            <w:r>
+              <w:rPr>
+                <w:lang w:val="en-US"/>
+              </w:rPr>
+              <w:t>,</w:t>
             </w:r>
           </w:p>
           <w:p>
@@ -3500,11 +3578,19 @@
               </w:rPr>
               <w:t xml:space="preserve">”: </w:t>
             </w:r>
-            <w:r>
-              <w:rPr>
-                <w:lang w:val="en-US"/>
-              </w:rPr>
-              <w:t>"ROUND1_FH", "ROUND1_BACK", "ROUND2_FH", "ROUND2_BACK", "FINALE_FH", "FINALE_BACK"</w:t>
+            <w:proofErr w:type="spellStart"/>
+            <w:r>
+              <w:rPr>
+                <w:lang w:val="en-US"/>
+              </w:rPr>
+              <w:t>enum_game_round</w:t>
+            </w:r>
+            <w:proofErr w:type="spellEnd"/>
+            <w:r>
+              <w:rPr>
+                <w:lang w:val="en-US"/>
+              </w:rPr>
+              <w:t>, "FINALE_BACK"</w:t>
             </w:r>
             <w:r>
               <w:rPr>
@@ -3811,6 +3897,682 @@
                 <w:lang w:val="en-US"/>
               </w:rPr>
               <w:t>}</w:t>
+            </w:r>
+          </w:p>
+        </w:tc>
+      </w:tr>
+    </w:tbl>
+    <w:p>
+      <w:pPr>
+        <w:rPr>
+          <w:lang w:val="en-US"/>
+        </w:rPr>
+      </w:pPr>
+    </w:p>
+    <w:p>
+      <w:pPr>
+        <w:rPr>
+          <w:lang w:val="en-US"/>
+        </w:rPr>
+      </w:pPr>
+      <w:r>
+        <w:rPr>
+          <w:lang w:val="en-US"/>
+        </w:rPr>
+        <w:br w:type="page"/>
+      </w:r>
+    </w:p>
+    <w:p>
+      <w:pPr>
+        <w:rPr>
+          <w:lang w:val="en-US"/>
+        </w:rPr>
+      </w:pPr>
+    </w:p>
+    <w:tbl>
+      <w:tblPr>
+        <w:tblStyle w:val="Tabellenraster"/>
+        <w:tblW w:w="0" w:type="auto"/>
+        <w:tblLook w:val="04A0" w:firstRow="1" w:lastRow="0" w:firstColumn="1" w:lastColumn="0" w:noHBand="0" w:noVBand="1"/>
+      </w:tblPr>
+      <w:tblGrid>
+        <w:gridCol w:w="3114"/>
+        <w:gridCol w:w="5948"/>
+      </w:tblGrid>
+      <w:tr>
+        <w:tc>
+          <w:tcPr>
+            <w:tcW w:w="3114" w:type="dxa"/>
+          </w:tcPr>
+          <w:p>
+            <w:pPr>
+              <w:rPr>
+                <w:lang w:val="en-US"/>
+              </w:rPr>
+            </w:pPr>
+            <w:proofErr w:type="spellStart"/>
+            <w:r>
+              <w:rPr>
+                <w:lang w:val="en-US"/>
+              </w:rPr>
+              <w:t>enum</w:t>
+            </w:r>
+            <w:proofErr w:type="spellEnd"/>
+            <w:r>
+              <w:rPr>
+                <w:lang w:val="en-US"/>
+              </w:rPr>
+              <w:t xml:space="preserve"> </w:t>
+            </w:r>
+            <w:proofErr w:type="spellStart"/>
+            <w:r>
+              <w:rPr>
+                <w:lang w:val="en-US"/>
+              </w:rPr>
+              <w:t>game_state</w:t>
+            </w:r>
+            <w:proofErr w:type="spellEnd"/>
+          </w:p>
+        </w:tc>
+        <w:tc>
+          <w:tcPr>
+            <w:tcW w:w="5948" w:type="dxa"/>
+          </w:tcPr>
+          <w:p>
+            <w:pPr>
+              <w:rPr>
+                <w:lang w:val="en-US"/>
+              </w:rPr>
+            </w:pPr>
+          </w:p>
+        </w:tc>
+      </w:tr>
+      <w:tr>
+        <w:tc>
+          <w:tcPr>
+            <w:tcW w:w="3114" w:type="dxa"/>
+          </w:tcPr>
+          <w:p>
+            <w:pPr>
+              <w:rPr>
+                <w:lang w:val="en-US"/>
+              </w:rPr>
+            </w:pPr>
+            <w:r>
+              <w:rPr>
+                <w:lang w:val="en-US"/>
+              </w:rPr>
+              <w:t>definition</w:t>
+            </w:r>
+          </w:p>
+        </w:tc>
+        <w:tc>
+          <w:tcPr>
+            <w:tcW w:w="5948" w:type="dxa"/>
+          </w:tcPr>
+          <w:p>
+            <w:pPr>
+              <w:rPr>
+                <w:lang w:val="en-US"/>
+              </w:rPr>
+            </w:pPr>
+            <w:r>
+              <w:rPr>
+                <w:lang w:val="en-US"/>
+              </w:rPr>
+              <w:t xml:space="preserve">Enum </w:t>
+            </w:r>
+            <w:proofErr w:type="spellStart"/>
+            <w:proofErr w:type="gramStart"/>
+            <w:r>
+              <w:rPr>
+                <w:lang w:val="en-US"/>
+              </w:rPr>
+              <w:t>GameState</w:t>
+            </w:r>
+            <w:proofErr w:type="spellEnd"/>
+            <w:r>
+              <w:rPr>
+                <w:lang w:val="en-US"/>
+              </w:rPr>
+              <w:t>(</w:t>
+            </w:r>
+            <w:proofErr w:type="gramEnd"/>
+            <w:r>
+              <w:rPr>
+                <w:lang w:val="en-US"/>
+              </w:rPr>
+              <w:t>):</w:t>
+            </w:r>
+          </w:p>
+          <w:p>
+            <w:pPr>
+              <w:rPr>
+                <w:lang w:val="en-US"/>
+              </w:rPr>
+            </w:pPr>
+            <w:r>
+              <w:rPr>
+                <w:lang w:val="en-US"/>
+              </w:rPr>
+              <w:t xml:space="preserve">    LOBBY = 0</w:t>
+            </w:r>
+          </w:p>
+          <w:p>
+            <w:pPr>
+              <w:rPr>
+                <w:lang w:val="en-US"/>
+              </w:rPr>
+            </w:pPr>
+            <w:r>
+              <w:rPr>
+                <w:lang w:val="en-US"/>
+              </w:rPr>
+              <w:t xml:space="preserve">    STARTING = 1</w:t>
+            </w:r>
+          </w:p>
+          <w:p>
+            <w:pPr>
+              <w:rPr>
+                <w:lang w:val="en-US"/>
+              </w:rPr>
+            </w:pPr>
+            <w:r>
+              <w:rPr>
+                <w:lang w:val="en-US"/>
+              </w:rPr>
+              <w:t xml:space="preserve">    RUNNING = 2</w:t>
+            </w:r>
+          </w:p>
+          <w:p>
+            <w:pPr>
+              <w:rPr>
+                <w:lang w:val="en-US"/>
+              </w:rPr>
+            </w:pPr>
+            <w:r>
+              <w:rPr>
+                <w:lang w:val="en-US"/>
+              </w:rPr>
+              <w:t xml:space="preserve">    ENDED = 3</w:t>
+            </w:r>
+          </w:p>
+          <w:p>
+            <w:pPr>
+              <w:rPr>
+                <w:lang w:val="en-US"/>
+              </w:rPr>
+            </w:pPr>
+            <w:r>
+              <w:rPr>
+                <w:lang w:val="en-US"/>
+              </w:rPr>
+              <w:t xml:space="preserve">    TIMEOUT = 4</w:t>
+            </w:r>
+          </w:p>
+          <w:p>
+            <w:pPr>
+              <w:rPr>
+                <w:lang w:val="en-US"/>
+              </w:rPr>
+            </w:pPr>
+            <w:r>
+              <w:rPr>
+                <w:lang w:val="en-US"/>
+              </w:rPr>
+              <w:t xml:space="preserve">    ERROR = 5</w:t>
+            </w:r>
+          </w:p>
+          <w:p>
+            <w:pPr>
+              <w:rPr>
+                <w:lang w:val="en-US"/>
+              </w:rPr>
+            </w:pPr>
+          </w:p>
+        </w:tc>
+      </w:tr>
+    </w:tbl>
+    <w:p>
+      <w:pPr>
+        <w:rPr>
+          <w:lang w:val="en-US"/>
+        </w:rPr>
+      </w:pPr>
+    </w:p>
+    <w:tbl>
+      <w:tblPr>
+        <w:tblStyle w:val="Tabellenraster"/>
+        <w:tblW w:w="0" w:type="auto"/>
+        <w:tblLook w:val="04A0" w:firstRow="1" w:lastRow="0" w:firstColumn="1" w:lastColumn="0" w:noHBand="0" w:noVBand="1"/>
+      </w:tblPr>
+      <w:tblGrid>
+        <w:gridCol w:w="3114"/>
+        <w:gridCol w:w="5948"/>
+      </w:tblGrid>
+      <w:tr>
+        <w:tc>
+          <w:tcPr>
+            <w:tcW w:w="3114" w:type="dxa"/>
+          </w:tcPr>
+          <w:p>
+            <w:pPr>
+              <w:rPr>
+                <w:lang w:val="en-US"/>
+              </w:rPr>
+            </w:pPr>
+            <w:proofErr w:type="spellStart"/>
+            <w:r>
+              <w:rPr>
+                <w:lang w:val="en-US"/>
+              </w:rPr>
+              <w:t>enum</w:t>
+            </w:r>
+            <w:proofErr w:type="spellEnd"/>
+            <w:r>
+              <w:rPr>
+                <w:lang w:val="en-US"/>
+              </w:rPr>
+              <w:t xml:space="preserve"> </w:t>
+            </w:r>
+            <w:proofErr w:type="spellStart"/>
+            <w:r>
+              <w:rPr>
+                <w:lang w:val="en-US"/>
+              </w:rPr>
+              <w:t>player_</w:t>
+            </w:r>
+            <w:r>
+              <w:rPr>
+                <w:lang w:val="en-US"/>
+              </w:rPr>
+              <w:t>state</w:t>
+            </w:r>
+            <w:proofErr w:type="spellEnd"/>
+          </w:p>
+        </w:tc>
+        <w:tc>
+          <w:tcPr>
+            <w:tcW w:w="5948" w:type="dxa"/>
+          </w:tcPr>
+          <w:p>
+            <w:pPr>
+              <w:rPr>
+                <w:lang w:val="en-US"/>
+              </w:rPr>
+            </w:pPr>
+          </w:p>
+        </w:tc>
+      </w:tr>
+      <w:tr>
+        <w:tc>
+          <w:tcPr>
+            <w:tcW w:w="3114" w:type="dxa"/>
+          </w:tcPr>
+          <w:p>
+            <w:pPr>
+              <w:rPr>
+                <w:lang w:val="en-US"/>
+              </w:rPr>
+            </w:pPr>
+            <w:r>
+              <w:rPr>
+                <w:lang w:val="en-US"/>
+              </w:rPr>
+              <w:t>definition</w:t>
+            </w:r>
+          </w:p>
+        </w:tc>
+        <w:tc>
+          <w:tcPr>
+            <w:tcW w:w="5948" w:type="dxa"/>
+          </w:tcPr>
+          <w:p>
+            <w:pPr>
+              <w:rPr>
+                <w:lang w:val="en-US"/>
+              </w:rPr>
+            </w:pPr>
+            <w:r>
+              <w:rPr>
+                <w:lang w:val="en-US"/>
+              </w:rPr>
+              <w:t xml:space="preserve">Enum </w:t>
+            </w:r>
+            <w:proofErr w:type="spellStart"/>
+            <w:proofErr w:type="gramStart"/>
+            <w:r>
+              <w:rPr>
+                <w:lang w:val="en-US"/>
+              </w:rPr>
+              <w:t>PlayerState</w:t>
+            </w:r>
+            <w:proofErr w:type="spellEnd"/>
+            <w:r>
+              <w:rPr>
+                <w:lang w:val="en-US"/>
+              </w:rPr>
+              <w:t>(</w:t>
+            </w:r>
+            <w:proofErr w:type="gramEnd"/>
+            <w:r>
+              <w:rPr>
+                <w:lang w:val="en-US"/>
+              </w:rPr>
+              <w:t>):</w:t>
+            </w:r>
+          </w:p>
+          <w:p>
+            <w:pPr>
+              <w:rPr>
+                <w:lang w:val="en-US"/>
+              </w:rPr>
+            </w:pPr>
+            <w:r>
+              <w:rPr>
+                <w:lang w:val="en-US"/>
+              </w:rPr>
+              <w:t xml:space="preserve">    </w:t>
+            </w:r>
+            <w:r>
+              <w:rPr>
+                <w:lang w:val="en-US"/>
+              </w:rPr>
+              <w:t>ACTIVE = 0</w:t>
+            </w:r>
+          </w:p>
+          <w:p>
+            <w:pPr>
+              <w:rPr>
+                <w:lang w:val="en-US"/>
+              </w:rPr>
+            </w:pPr>
+            <w:r>
+              <w:rPr>
+                <w:lang w:val="en-US"/>
+              </w:rPr>
+              <w:t xml:space="preserve">    PASSIVE = 1</w:t>
+            </w:r>
+          </w:p>
+          <w:p>
+            <w:pPr>
+              <w:rPr>
+                <w:lang w:val="en-US"/>
+              </w:rPr>
+            </w:pPr>
+            <w:r>
+              <w:rPr>
+                <w:lang w:val="en-US"/>
+              </w:rPr>
+              <w:t xml:space="preserve">    SPEC = 2</w:t>
+            </w:r>
+          </w:p>
+          <w:p>
+            <w:pPr>
+              <w:rPr>
+                <w:lang w:val="en-US"/>
+              </w:rPr>
+            </w:pPr>
+            <w:r>
+              <w:rPr>
+                <w:lang w:val="en-US"/>
+              </w:rPr>
+              <w:t xml:space="preserve">    LEFT = 3</w:t>
+            </w:r>
+          </w:p>
+          <w:p>
+            <w:pPr>
+              <w:rPr>
+                <w:lang w:val="en-US"/>
+              </w:rPr>
+            </w:pPr>
+            <w:r>
+              <w:rPr>
+                <w:lang w:val="en-US"/>
+              </w:rPr>
+              <w:t xml:space="preserve">    ARRIVED = 4</w:t>
+            </w:r>
+          </w:p>
+          <w:p>
+            <w:pPr>
+              <w:rPr>
+                <w:lang w:val="en-US"/>
+              </w:rPr>
+            </w:pPr>
+            <w:r>
+              <w:rPr>
+                <w:lang w:val="en-US"/>
+              </w:rPr>
+              <w:t xml:space="preserve">    UNINITIALIZED = 5</w:t>
+            </w:r>
+          </w:p>
+          <w:p>
+            <w:pPr>
+              <w:rPr>
+                <w:lang w:val="en-US"/>
+              </w:rPr>
+            </w:pPr>
+            <w:r>
+              <w:rPr>
+                <w:lang w:val="en-US"/>
+              </w:rPr>
+              <w:t xml:space="preserve">    SEND_REPORT = 6</w:t>
+            </w:r>
+          </w:p>
+        </w:tc>
+      </w:tr>
+    </w:tbl>
+    <w:p>
+      <w:pPr>
+        <w:rPr>
+          <w:lang w:val="en-US"/>
+        </w:rPr>
+      </w:pPr>
+    </w:p>
+    <w:tbl>
+      <w:tblPr>
+        <w:tblStyle w:val="Tabellenraster"/>
+        <w:tblW w:w="0" w:type="auto"/>
+        <w:tblLook w:val="04A0" w:firstRow="1" w:lastRow="0" w:firstColumn="1" w:lastColumn="0" w:noHBand="0" w:noVBand="1"/>
+      </w:tblPr>
+      <w:tblGrid>
+        <w:gridCol w:w="3114"/>
+        <w:gridCol w:w="5948"/>
+      </w:tblGrid>
+      <w:tr>
+        <w:tc>
+          <w:tcPr>
+            <w:tcW w:w="3114" w:type="dxa"/>
+          </w:tcPr>
+          <w:p>
+            <w:pPr>
+              <w:rPr>
+                <w:lang w:val="en-US"/>
+              </w:rPr>
+            </w:pPr>
+            <w:proofErr w:type="spellStart"/>
+            <w:r>
+              <w:rPr>
+                <w:lang w:val="en-US"/>
+              </w:rPr>
+              <w:t>enum</w:t>
+            </w:r>
+            <w:proofErr w:type="spellEnd"/>
+            <w:r>
+              <w:rPr>
+                <w:lang w:val="en-US"/>
+              </w:rPr>
+              <w:t xml:space="preserve"> </w:t>
+            </w:r>
+            <w:proofErr w:type="spellStart"/>
+            <w:r>
+              <w:rPr>
+                <w:lang w:val="en-US"/>
+              </w:rPr>
+              <w:t>game_round</w:t>
+            </w:r>
+            <w:proofErr w:type="spellEnd"/>
+          </w:p>
+        </w:tc>
+        <w:tc>
+          <w:tcPr>
+            <w:tcW w:w="5948" w:type="dxa"/>
+          </w:tcPr>
+          <w:p>
+            <w:pPr>
+              <w:rPr>
+                <w:lang w:val="en-US"/>
+              </w:rPr>
+            </w:pPr>
+          </w:p>
+        </w:tc>
+      </w:tr>
+      <w:tr>
+        <w:tc>
+          <w:tcPr>
+            <w:tcW w:w="3114" w:type="dxa"/>
+          </w:tcPr>
+          <w:p>
+            <w:pPr>
+              <w:rPr>
+                <w:lang w:val="en-US"/>
+              </w:rPr>
+            </w:pPr>
+            <w:r>
+              <w:rPr>
+                <w:lang w:val="en-US"/>
+              </w:rPr>
+              <w:t>definition</w:t>
+            </w:r>
+          </w:p>
+        </w:tc>
+        <w:tc>
+          <w:tcPr>
+            <w:tcW w:w="5948" w:type="dxa"/>
+          </w:tcPr>
+          <w:p>
+            <w:pPr>
+              <w:rPr>
+                <w:lang w:val="en-US"/>
+              </w:rPr>
+            </w:pPr>
+            <w:r>
+              <w:rPr>
+                <w:lang w:val="en-US"/>
+              </w:rPr>
+              <w:t>E</w:t>
+            </w:r>
+            <w:r>
+              <w:rPr>
+                <w:lang w:val="en-US"/>
+              </w:rPr>
+              <w:t xml:space="preserve"> </w:t>
+            </w:r>
+            <w:proofErr w:type="gramStart"/>
+            <w:r>
+              <w:rPr>
+                <w:lang w:val="en-US"/>
+              </w:rPr>
+              <w:t>Round(</w:t>
+            </w:r>
+            <w:proofErr w:type="gramEnd"/>
+            <w:r>
+              <w:rPr>
+                <w:lang w:val="en-US"/>
+              </w:rPr>
+              <w:t>):</w:t>
+            </w:r>
+          </w:p>
+          <w:p>
+            <w:pPr>
+              <w:rPr>
+                <w:lang w:val="en-US"/>
+              </w:rPr>
+            </w:pPr>
+            <w:r>
+              <w:rPr>
+                <w:lang w:val="en-US"/>
+              </w:rPr>
+              <w:t xml:space="preserve">    ROUND1_FH = </w:t>
+            </w:r>
+            <w:proofErr w:type="gramStart"/>
+            <w:r>
+              <w:rPr>
+                <w:lang w:val="en-US"/>
+              </w:rPr>
+              <w:t>0  #</w:t>
+            </w:r>
+            <w:proofErr w:type="gramEnd"/>
+            <w:r>
+              <w:rPr>
+                <w:lang w:val="en-US"/>
+              </w:rPr>
+              <w:t xml:space="preserve"> FH = First Half</w:t>
+            </w:r>
+          </w:p>
+          <w:p>
+            <w:pPr>
+              <w:rPr>
+                <w:lang w:val="en-US"/>
+              </w:rPr>
+            </w:pPr>
+            <w:r>
+              <w:rPr>
+                <w:lang w:val="en-US"/>
+              </w:rPr>
+              <w:t xml:space="preserve">    ROUND1_BACK = 1</w:t>
+            </w:r>
+          </w:p>
+          <w:p>
+            <w:pPr>
+              <w:rPr>
+                <w:lang w:val="en-US"/>
+              </w:rPr>
+            </w:pPr>
+            <w:r>
+              <w:rPr>
+                <w:lang w:val="en-US"/>
+              </w:rPr>
+              <w:t xml:space="preserve">    ROUND2_FH = 2</w:t>
+            </w:r>
+          </w:p>
+          <w:p>
+            <w:pPr>
+              <w:rPr>
+                <w:lang w:val="en-US"/>
+              </w:rPr>
+            </w:pPr>
+            <w:r>
+              <w:rPr>
+                <w:lang w:val="en-US"/>
+              </w:rPr>
+              <w:t xml:space="preserve">    ROUND2_BACK = 3</w:t>
+            </w:r>
+          </w:p>
+          <w:p>
+            <w:pPr>
+              <w:rPr>
+                <w:lang w:val="en-US"/>
+              </w:rPr>
+            </w:pPr>
+            <w:r>
+              <w:rPr>
+                <w:lang w:val="en-US"/>
+              </w:rPr>
+              <w:t xml:space="preserve">    FINALE_FH = 4</w:t>
+            </w:r>
+          </w:p>
+          <w:p>
+            <w:pPr>
+              <w:rPr>
+                <w:lang w:val="en-US"/>
+              </w:rPr>
+            </w:pPr>
+            <w:r>
+              <w:rPr>
+                <w:lang w:val="en-US"/>
+              </w:rPr>
+              <w:t xml:space="preserve">    FINALE_BACK = 5</w:t>
             </w:r>
           </w:p>
         </w:tc>

</xml_diff>

<commit_message>
adapt REST if to server
</commit_message>
<xml_diff>
--- a/Rest Interface.docx
+++ b/Rest Interface.docx
@@ -644,42 +644,6 @@
                 <w:lang w:val="en-US"/>
               </w:rPr>
               <w:t>{</w:t>
-            </w:r>
-          </w:p>
-          <w:p>
-            <w:pPr>
-              <w:ind w:firstLine="204"/>
-              <w:rPr>
-                <w:lang w:val="en-US"/>
-              </w:rPr>
-            </w:pPr>
-            <w:r>
-              <w:rPr>
-                <w:lang w:val="en-US"/>
-              </w:rPr>
-              <w:t>“</w:t>
-            </w:r>
-            <w:proofErr w:type="spellStart"/>
-            <w:proofErr w:type="gramStart"/>
-            <w:r>
-              <w:rPr>
-                <w:lang w:val="en-US"/>
-              </w:rPr>
-              <w:t>player</w:t>
-            </w:r>
-            <w:proofErr w:type="gramEnd"/>
-            <w:r>
-              <w:rPr>
-                <w:lang w:val="en-US"/>
-              </w:rPr>
-              <w:t>_nr</w:t>
-            </w:r>
-            <w:proofErr w:type="spellEnd"/>
-            <w:r>
-              <w:rPr>
-                <w:lang w:val="en-US"/>
-              </w:rPr>
-              <w:t>”: 2,</w:t>
             </w:r>
           </w:p>
           <w:p>

</xml_diff>

<commit_message>
change to rest API - Untested!
</commit_message>
<xml_diff>
--- a/Rest Interface.docx
+++ b/Rest Interface.docx
@@ -1,6 +1,6 @@
 
 <file path=word/document.xml><?xml version="1.0" encoding="utf-8"?>
-<w:document xmlns:wpc="http://schemas.microsoft.com/office/word/2010/wordprocessingCanvas" xmlns:cx="http://schemas.microsoft.com/office/drawing/2014/chartex" xmlns:cx1="http://schemas.microsoft.com/office/drawing/2015/9/8/chartex" xmlns:cx2="http://schemas.microsoft.com/office/drawing/2015/10/21/chartex" xmlns:cx3="http://schemas.microsoft.com/office/drawing/2016/5/9/chartex" xmlns:cx4="http://schemas.microsoft.com/office/drawing/2016/5/10/chartex" xmlns:cx5="http://schemas.microsoft.com/office/drawing/2016/5/11/chartex" xmlns:cx6="http://schemas.microsoft.com/office/drawing/2016/5/12/chartex" xmlns:cx7="http://schemas.microsoft.com/office/drawing/2016/5/13/chartex" xmlns:cx8="http://schemas.microsoft.com/office/drawing/2016/5/14/chartex" xmlns:mc="http://schemas.openxmlformats.org/markup-compatibility/2006" xmlns:aink="http://schemas.microsoft.com/office/drawing/2016/ink" xmlns:am3d="http://schemas.microsoft.com/office/drawing/2017/model3d" xmlns:o="urn:schemas-microsoft-com:office:office" xmlns:r="http://schemas.openxmlformats.org/officeDocument/2006/relationships" xmlns:m="http://schemas.openxmlformats.org/officeDocument/2006/math" xmlns:v="urn:schemas-microsoft-com:vml" xmlns:wp14="http://schemas.microsoft.com/office/word/2010/wordprocessingDrawing" xmlns:wp="http://schemas.openxmlformats.org/drawingml/2006/wordprocessingDrawing" xmlns:w10="urn:schemas-microsoft-com:office:word" xmlns:w="http://schemas.openxmlformats.org/wordprocessingml/2006/main" xmlns:w14="http://schemas.microsoft.com/office/word/2010/wordml" xmlns:w15="http://schemas.microsoft.com/office/word/2012/wordml" xmlns:w16cex="http://schemas.microsoft.com/office/word/2018/wordml/cex" xmlns:w16cid="http://schemas.microsoft.com/office/word/2016/wordml/cid" xmlns:w16="http://schemas.microsoft.com/office/word/2018/wordml" xmlns:w16sdtdh="http://schemas.microsoft.com/office/word/2020/wordml/sdtdatahash" xmlns:w16se="http://schemas.microsoft.com/office/word/2015/wordml/symex" xmlns:wpg="http://schemas.microsoft.com/office/word/2010/wordprocessingGroup" xmlns:wpi="http://schemas.microsoft.com/office/word/2010/wordprocessingInk" xmlns:wne="http://schemas.microsoft.com/office/word/2006/wordml" xmlns:wps="http://schemas.microsoft.com/office/word/2010/wordprocessingShape" mc:Ignorable="w14 w15 w16se w16cid w16 w16cex w16sdtdh wp14">
+<w:document xmlns:wpc="http://schemas.microsoft.com/office/word/2010/wordprocessingCanvas" xmlns:cx="http://schemas.microsoft.com/office/drawing/2014/chartex" xmlns:cx1="http://schemas.microsoft.com/office/drawing/2015/9/8/chartex" xmlns:cx2="http://schemas.microsoft.com/office/drawing/2015/10/21/chartex" xmlns:cx3="http://schemas.microsoft.com/office/drawing/2016/5/9/chartex" xmlns:cx4="http://schemas.microsoft.com/office/drawing/2016/5/10/chartex" xmlns:cx5="http://schemas.microsoft.com/office/drawing/2016/5/11/chartex" xmlns:cx6="http://schemas.microsoft.com/office/drawing/2016/5/12/chartex" xmlns:cx7="http://schemas.microsoft.com/office/drawing/2016/5/13/chartex" xmlns:cx8="http://schemas.microsoft.com/office/drawing/2016/5/14/chartex" xmlns:mc="http://schemas.openxmlformats.org/markup-compatibility/2006" xmlns:aink="http://schemas.microsoft.com/office/drawing/2016/ink" xmlns:am3d="http://schemas.microsoft.com/office/drawing/2017/model3d" xmlns:o="urn:schemas-microsoft-com:office:office" xmlns:oel="http://schemas.microsoft.com/office/2019/extlst" xmlns:r="http://schemas.openxmlformats.org/officeDocument/2006/relationships" xmlns:m="http://schemas.openxmlformats.org/officeDocument/2006/math" xmlns:v="urn:schemas-microsoft-com:vml" xmlns:wp14="http://schemas.microsoft.com/office/word/2010/wordprocessingDrawing" xmlns:wp="http://schemas.openxmlformats.org/drawingml/2006/wordprocessingDrawing" xmlns:w10="urn:schemas-microsoft-com:office:word" xmlns:w="http://schemas.openxmlformats.org/wordprocessingml/2006/main" xmlns:w14="http://schemas.microsoft.com/office/word/2010/wordml" xmlns:w15="http://schemas.microsoft.com/office/word/2012/wordml" xmlns:w16cex="http://schemas.microsoft.com/office/word/2018/wordml/cex" xmlns:w16cid="http://schemas.microsoft.com/office/word/2016/wordml/cid" xmlns:w16="http://schemas.microsoft.com/office/word/2018/wordml" xmlns:w16sdtdh="http://schemas.microsoft.com/office/word/2020/wordml/sdtdatahash" xmlns:w16se="http://schemas.microsoft.com/office/word/2015/wordml/symex" xmlns:wpg="http://schemas.microsoft.com/office/word/2010/wordprocessingGroup" xmlns:wpi="http://schemas.microsoft.com/office/word/2010/wordprocessingInk" xmlns:wne="http://schemas.microsoft.com/office/word/2006/wordml" xmlns:wps="http://schemas.microsoft.com/office/word/2010/wordprocessingShape" mc:Ignorable="w14 w15 w16se w16cid w16 w16cex w16sdtdh wp14">
   <w:body>
     <w:p>
       <w:pPr>
@@ -57,42 +57,32 @@
                 <w:lang w:val="en-US"/>
               </w:rPr>
             </w:pPr>
-            <w:proofErr w:type="spellStart"/>
             <w:r>
               <w:rPr>
                 <w:lang w:val="en-US"/>
               </w:rPr>
               <w:t>register_game</w:t>
             </w:r>
-            <w:proofErr w:type="spellEnd"/>
-          </w:p>
-        </w:tc>
-      </w:tr>
-      <w:tr>
-        <w:tc>
-          <w:tcPr>
-            <w:tcW w:w="4531" w:type="dxa"/>
-          </w:tcPr>
-          <w:p>
-            <w:pPr>
-              <w:rPr>
-                <w:lang w:val="en-US"/>
-              </w:rPr>
-            </w:pPr>
-            <w:r>
-              <w:rPr>
-                <w:lang w:val="en-US"/>
-              </w:rPr>
-              <w:t xml:space="preserve">Request </w:t>
-            </w:r>
-            <w:proofErr w:type="spellStart"/>
-            <w:r>
-              <w:rPr>
-                <w:lang w:val="en-US"/>
-              </w:rPr>
-              <w:t>Url</w:t>
-            </w:r>
-            <w:proofErr w:type="spellEnd"/>
+          </w:p>
+        </w:tc>
+      </w:tr>
+      <w:tr>
+        <w:tc>
+          <w:tcPr>
+            <w:tcW w:w="4531" w:type="dxa"/>
+          </w:tcPr>
+          <w:p>
+            <w:pPr>
+              <w:rPr>
+                <w:lang w:val="en-US"/>
+              </w:rPr>
+            </w:pPr>
+            <w:r>
+              <w:rPr>
+                <w:lang w:val="en-US"/>
+              </w:rPr>
+              <w:t>Request Url</w:t>
+            </w:r>
           </w:p>
         </w:tc>
         <w:tc>
@@ -172,29 +162,7 @@
               <w:rPr>
                 <w:lang w:val="en-US"/>
               </w:rPr>
-              <w:t>“</w:t>
-            </w:r>
-            <w:proofErr w:type="spellStart"/>
-            <w:proofErr w:type="gramStart"/>
-            <w:r>
-              <w:rPr>
-                <w:lang w:val="en-US"/>
-              </w:rPr>
-              <w:t>player</w:t>
-            </w:r>
-            <w:proofErr w:type="gramEnd"/>
-            <w:r>
-              <w:rPr>
-                <w:lang w:val="en-US"/>
-              </w:rPr>
-              <w:t>_name</w:t>
-            </w:r>
-            <w:proofErr w:type="spellEnd"/>
-            <w:r>
-              <w:rPr>
-                <w:lang w:val="en-US"/>
-              </w:rPr>
-              <w:t>”: “Max”</w:t>
+              <w:t>“player_name”: “Max”</w:t>
             </w:r>
           </w:p>
           <w:p>
@@ -259,101 +227,35 @@
               <w:rPr>
                 <w:lang w:val="en-US"/>
               </w:rPr>
-              <w:t>“</w:t>
-            </w:r>
-            <w:proofErr w:type="spellStart"/>
-            <w:proofErr w:type="gramStart"/>
-            <w:r>
-              <w:rPr>
-                <w:lang w:val="en-US"/>
-              </w:rPr>
-              <w:t>game</w:t>
-            </w:r>
-            <w:proofErr w:type="gramEnd"/>
-            <w:r>
-              <w:rPr>
-                <w:lang w:val="en-US"/>
-              </w:rPr>
-              <w:t>_name</w:t>
-            </w:r>
-            <w:proofErr w:type="spellEnd"/>
-            <w:r>
-              <w:rPr>
-                <w:lang w:val="en-US"/>
-              </w:rPr>
-              <w:t>”: “ABC”,</w:t>
-            </w:r>
-          </w:p>
-          <w:p>
-            <w:pPr>
-              <w:ind w:firstLine="204"/>
-              <w:rPr>
-                <w:lang w:val="en-US"/>
-              </w:rPr>
-            </w:pPr>
-            <w:r>
-              <w:rPr>
-                <w:lang w:val="en-US"/>
-              </w:rPr>
-              <w:t>“</w:t>
-            </w:r>
-            <w:proofErr w:type="spellStart"/>
-            <w:proofErr w:type="gramStart"/>
-            <w:r>
-              <w:rPr>
-                <w:lang w:val="en-US"/>
-              </w:rPr>
-              <w:t>game</w:t>
-            </w:r>
-            <w:proofErr w:type="gramEnd"/>
-            <w:r>
-              <w:rPr>
-                <w:lang w:val="en-US"/>
-              </w:rPr>
-              <w:t>_id</w:t>
-            </w:r>
-            <w:proofErr w:type="spellEnd"/>
-            <w:r>
-              <w:rPr>
-                <w:lang w:val="en-US"/>
-              </w:rPr>
-              <w:t>”: 1</w:t>
-            </w:r>
-          </w:p>
-          <w:p>
-            <w:pPr>
-              <w:ind w:firstLine="204"/>
-              <w:rPr>
-                <w:lang w:val="en-US"/>
-              </w:rPr>
-            </w:pPr>
-            <w:r>
-              <w:rPr>
-                <w:lang w:val="en-US"/>
-              </w:rPr>
-              <w:t>“</w:t>
-            </w:r>
-            <w:proofErr w:type="spellStart"/>
-            <w:proofErr w:type="gramStart"/>
-            <w:r>
-              <w:rPr>
-                <w:lang w:val="en-US"/>
-              </w:rPr>
-              <w:t>error</w:t>
-            </w:r>
-            <w:proofErr w:type="gramEnd"/>
-            <w:r>
-              <w:rPr>
-                <w:lang w:val="en-US"/>
-              </w:rPr>
-              <w:t>_msg</w:t>
-            </w:r>
-            <w:proofErr w:type="spellEnd"/>
-            <w:r>
-              <w:rPr>
-                <w:lang w:val="en-US"/>
-              </w:rPr>
-              <w:t>”: “”</w:t>
+              <w:t>“game_name”: “ABC”,</w:t>
+            </w:r>
+          </w:p>
+          <w:p>
+            <w:pPr>
+              <w:ind w:firstLine="204"/>
+              <w:rPr>
+                <w:lang w:val="en-US"/>
+              </w:rPr>
+            </w:pPr>
+            <w:r>
+              <w:rPr>
+                <w:lang w:val="en-US"/>
+              </w:rPr>
+              <w:t>“game_id”: 1</w:t>
+            </w:r>
+          </w:p>
+          <w:p>
+            <w:pPr>
+              <w:ind w:firstLine="204"/>
+              <w:rPr>
+                <w:lang w:val="en-US"/>
+              </w:rPr>
+            </w:pPr>
+            <w:r>
+              <w:rPr>
+                <w:lang w:val="en-US"/>
+              </w:rPr>
+              <w:t>“error_msg”: “”</w:t>
             </w:r>
           </w:p>
           <w:p>
@@ -418,7 +320,6 @@
                 <w:lang w:val="en-US"/>
               </w:rPr>
             </w:pPr>
-            <w:proofErr w:type="spellStart"/>
             <w:r>
               <w:rPr>
                 <w:lang w:val="en-US"/>
@@ -431,35 +332,26 @@
               </w:rPr>
               <w:t>player</w:t>
             </w:r>
-            <w:proofErr w:type="spellEnd"/>
-          </w:p>
-        </w:tc>
-      </w:tr>
-      <w:tr>
-        <w:tc>
-          <w:tcPr>
-            <w:tcW w:w="4531" w:type="dxa"/>
-          </w:tcPr>
-          <w:p>
-            <w:pPr>
-              <w:rPr>
-                <w:lang w:val="en-US"/>
-              </w:rPr>
-            </w:pPr>
-            <w:r>
-              <w:rPr>
-                <w:lang w:val="en-US"/>
-              </w:rPr>
-              <w:t xml:space="preserve">Request </w:t>
-            </w:r>
-            <w:proofErr w:type="spellStart"/>
-            <w:r>
-              <w:rPr>
-                <w:lang w:val="en-US"/>
-              </w:rPr>
-              <w:t>Url</w:t>
-            </w:r>
-            <w:proofErr w:type="spellEnd"/>
+          </w:p>
+        </w:tc>
+      </w:tr>
+      <w:tr>
+        <w:tc>
+          <w:tcPr>
+            <w:tcW w:w="4531" w:type="dxa"/>
+          </w:tcPr>
+          <w:p>
+            <w:pPr>
+              <w:rPr>
+                <w:lang w:val="en-US"/>
+              </w:rPr>
+            </w:pPr>
+            <w:r>
+              <w:rPr>
+                <w:lang w:val="en-US"/>
+              </w:rPr>
+              <w:t>Request Url</w:t>
+            </w:r>
           </w:p>
         </w:tc>
         <w:tc>
@@ -534,65 +426,21 @@
               <w:rPr>
                 <w:lang w:val="en-US"/>
               </w:rPr>
-              <w:t>“</w:t>
-            </w:r>
-            <w:proofErr w:type="spellStart"/>
-            <w:proofErr w:type="gramStart"/>
-            <w:r>
-              <w:rPr>
-                <w:lang w:val="en-US"/>
-              </w:rPr>
-              <w:t>player</w:t>
-            </w:r>
-            <w:proofErr w:type="gramEnd"/>
-            <w:r>
-              <w:rPr>
-                <w:lang w:val="en-US"/>
-              </w:rPr>
-              <w:t>_name</w:t>
-            </w:r>
-            <w:proofErr w:type="spellEnd"/>
-            <w:r>
-              <w:rPr>
-                <w:lang w:val="en-US"/>
-              </w:rPr>
-              <w:t>”: “Max”,</w:t>
-            </w:r>
-          </w:p>
-          <w:p>
-            <w:pPr>
-              <w:ind w:firstLine="204"/>
-              <w:rPr>
-                <w:lang w:val="en-US"/>
-              </w:rPr>
-            </w:pPr>
-            <w:r>
-              <w:rPr>
-                <w:lang w:val="en-US"/>
-              </w:rPr>
-              <w:t>“</w:t>
-            </w:r>
-            <w:proofErr w:type="spellStart"/>
-            <w:proofErr w:type="gramStart"/>
-            <w:r>
-              <w:rPr>
-                <w:lang w:val="en-US"/>
-              </w:rPr>
-              <w:t>game</w:t>
-            </w:r>
-            <w:proofErr w:type="gramEnd"/>
-            <w:r>
-              <w:rPr>
-                <w:lang w:val="en-US"/>
-              </w:rPr>
-              <w:t>_name</w:t>
-            </w:r>
-            <w:proofErr w:type="spellEnd"/>
-            <w:r>
-              <w:rPr>
-                <w:lang w:val="en-US"/>
-              </w:rPr>
-              <w:t>”: “ABC”</w:t>
+              <w:t>“player_name”: “Max”,</w:t>
+            </w:r>
+          </w:p>
+          <w:p>
+            <w:pPr>
+              <w:ind w:firstLine="204"/>
+              <w:rPr>
+                <w:lang w:val="en-US"/>
+              </w:rPr>
+            </w:pPr>
+            <w:r>
+              <w:rPr>
+                <w:lang w:val="en-US"/>
+              </w:rPr>
+              <w:t>“game_name”: “ABC”</w:t>
             </w:r>
           </w:p>
           <w:p>
@@ -657,65 +505,21 @@
               <w:rPr>
                 <w:lang w:val="en-US"/>
               </w:rPr>
-              <w:t>“</w:t>
-            </w:r>
-            <w:proofErr w:type="spellStart"/>
-            <w:proofErr w:type="gramStart"/>
-            <w:r>
-              <w:rPr>
-                <w:lang w:val="en-US"/>
-              </w:rPr>
-              <w:t>game</w:t>
-            </w:r>
-            <w:proofErr w:type="gramEnd"/>
-            <w:r>
-              <w:rPr>
-                <w:lang w:val="en-US"/>
-              </w:rPr>
-              <w:t>_id</w:t>
-            </w:r>
-            <w:proofErr w:type="spellEnd"/>
-            <w:r>
-              <w:rPr>
-                <w:lang w:val="en-US"/>
-              </w:rPr>
-              <w:t>”: 1,</w:t>
-            </w:r>
-          </w:p>
-          <w:p>
-            <w:pPr>
-              <w:ind w:firstLine="204"/>
-              <w:rPr>
-                <w:lang w:val="en-US"/>
-              </w:rPr>
-            </w:pPr>
-            <w:r>
-              <w:rPr>
-                <w:lang w:val="en-US"/>
-              </w:rPr>
-              <w:t>“</w:t>
-            </w:r>
-            <w:proofErr w:type="spellStart"/>
-            <w:proofErr w:type="gramStart"/>
-            <w:r>
-              <w:rPr>
-                <w:lang w:val="en-US"/>
-              </w:rPr>
-              <w:t>error</w:t>
-            </w:r>
-            <w:proofErr w:type="gramEnd"/>
-            <w:r>
-              <w:rPr>
-                <w:lang w:val="en-US"/>
-              </w:rPr>
-              <w:t>_msg</w:t>
-            </w:r>
-            <w:proofErr w:type="spellEnd"/>
-            <w:r>
-              <w:rPr>
-                <w:lang w:val="en-US"/>
-              </w:rPr>
-              <w:t>”: “”</w:t>
+              <w:t>“game_id”: 1,</w:t>
+            </w:r>
+          </w:p>
+          <w:p>
+            <w:pPr>
+              <w:ind w:firstLine="204"/>
+              <w:rPr>
+                <w:lang w:val="en-US"/>
+              </w:rPr>
+            </w:pPr>
+            <w:r>
+              <w:rPr>
+                <w:lang w:val="en-US"/>
+              </w:rPr>
+              <w:t>“error_msg”: “”</w:t>
             </w:r>
           </w:p>
           <w:p>
@@ -781,68 +585,50 @@
                 <w:lang w:val="en-US"/>
               </w:rPr>
             </w:pPr>
-            <w:proofErr w:type="spellStart"/>
             <w:r>
               <w:rPr>
                 <w:lang w:val="en-US"/>
               </w:rPr>
               <w:t>get_player_list</w:t>
             </w:r>
-            <w:proofErr w:type="spellEnd"/>
-          </w:p>
-        </w:tc>
-      </w:tr>
-      <w:tr>
-        <w:tc>
-          <w:tcPr>
-            <w:tcW w:w="4531" w:type="dxa"/>
-          </w:tcPr>
-          <w:p>
-            <w:pPr>
-              <w:rPr>
-                <w:lang w:val="en-US"/>
-              </w:rPr>
-            </w:pPr>
-            <w:r>
-              <w:rPr>
-                <w:lang w:val="en-US"/>
-              </w:rPr>
-              <w:t xml:space="preserve">Request </w:t>
-            </w:r>
-            <w:proofErr w:type="spellStart"/>
-            <w:r>
-              <w:rPr>
-                <w:lang w:val="en-US"/>
-              </w:rPr>
-              <w:t>Url</w:t>
-            </w:r>
-            <w:proofErr w:type="spellEnd"/>
-          </w:p>
-        </w:tc>
-        <w:tc>
-          <w:tcPr>
-            <w:tcW w:w="4531" w:type="dxa"/>
-          </w:tcPr>
-          <w:p>
-            <w:pPr>
-              <w:rPr>
-                <w:lang w:val="en-US"/>
-              </w:rPr>
-            </w:pPr>
-            <w:r>
-              <w:rPr>
-                <w:lang w:val="en-US"/>
-              </w:rPr>
-              <w:t>GET/</w:t>
-            </w:r>
-            <w:proofErr w:type="spellStart"/>
-            <w:r>
-              <w:rPr>
-                <w:lang w:val="en-US"/>
-              </w:rPr>
-              <w:t>playerlist</w:t>
-            </w:r>
-            <w:proofErr w:type="spellEnd"/>
+          </w:p>
+        </w:tc>
+      </w:tr>
+      <w:tr>
+        <w:tc>
+          <w:tcPr>
+            <w:tcW w:w="4531" w:type="dxa"/>
+          </w:tcPr>
+          <w:p>
+            <w:pPr>
+              <w:rPr>
+                <w:lang w:val="en-US"/>
+              </w:rPr>
+            </w:pPr>
+            <w:r>
+              <w:rPr>
+                <w:lang w:val="en-US"/>
+              </w:rPr>
+              <w:t>Request Url</w:t>
+            </w:r>
+          </w:p>
+        </w:tc>
+        <w:tc>
+          <w:tcPr>
+            <w:tcW w:w="4531" w:type="dxa"/>
+          </w:tcPr>
+          <w:p>
+            <w:pPr>
+              <w:rPr>
+                <w:lang w:val="en-US"/>
+              </w:rPr>
+            </w:pPr>
+            <w:r>
+              <w:rPr>
+                <w:lang w:val="en-US"/>
+              </w:rPr>
+              <w:t>GET/playerlist</w:t>
+            </w:r>
           </w:p>
         </w:tc>
       </w:tr>
@@ -893,65 +679,21 @@
               <w:rPr>
                 <w:lang w:val="en-US"/>
               </w:rPr>
-              <w:t>“</w:t>
-            </w:r>
-            <w:proofErr w:type="spellStart"/>
-            <w:proofErr w:type="gramStart"/>
-            <w:r>
-              <w:rPr>
-                <w:lang w:val="en-US"/>
-              </w:rPr>
-              <w:t>player</w:t>
-            </w:r>
-            <w:proofErr w:type="gramEnd"/>
-            <w:r>
-              <w:rPr>
-                <w:lang w:val="en-US"/>
-              </w:rPr>
-              <w:t>_name</w:t>
-            </w:r>
-            <w:proofErr w:type="spellEnd"/>
-            <w:r>
-              <w:rPr>
-                <w:lang w:val="en-US"/>
-              </w:rPr>
-              <w:t>”: “Max”,</w:t>
-            </w:r>
-          </w:p>
-          <w:p>
-            <w:pPr>
-              <w:ind w:firstLine="204"/>
-              <w:rPr>
-                <w:lang w:val="en-US"/>
-              </w:rPr>
-            </w:pPr>
-            <w:r>
-              <w:rPr>
-                <w:lang w:val="en-US"/>
-              </w:rPr>
-              <w:t>“</w:t>
-            </w:r>
-            <w:proofErr w:type="spellStart"/>
-            <w:proofErr w:type="gramStart"/>
-            <w:r>
-              <w:rPr>
-                <w:lang w:val="en-US"/>
-              </w:rPr>
-              <w:t>game</w:t>
-            </w:r>
-            <w:proofErr w:type="gramEnd"/>
-            <w:r>
-              <w:rPr>
-                <w:lang w:val="en-US"/>
-              </w:rPr>
-              <w:t>_name</w:t>
-            </w:r>
-            <w:proofErr w:type="spellEnd"/>
-            <w:r>
-              <w:rPr>
-                <w:lang w:val="en-US"/>
-              </w:rPr>
-              <w:t>”: “ABC”</w:t>
+              <w:t>“player_name”: “Max”,</w:t>
+            </w:r>
+          </w:p>
+          <w:p>
+            <w:pPr>
+              <w:ind w:firstLine="204"/>
+              <w:rPr>
+                <w:lang w:val="en-US"/>
+              </w:rPr>
+            </w:pPr>
+            <w:r>
+              <w:rPr>
+                <w:lang w:val="en-US"/>
+              </w:rPr>
+              <w:t>“game_name”: “ABC”</w:t>
             </w:r>
           </w:p>
           <w:p>
@@ -1016,52 +758,8 @@
               <w:rPr>
                 <w:lang w:val="en-US"/>
               </w:rPr>
-              <w:t>“</w:t>
-            </w:r>
-            <w:proofErr w:type="spellStart"/>
-            <w:proofErr w:type="gramStart"/>
-            <w:r>
-              <w:rPr>
-                <w:lang w:val="en-US"/>
-              </w:rPr>
-              <w:t>game</w:t>
-            </w:r>
-            <w:proofErr w:type="gramEnd"/>
-            <w:r>
-              <w:rPr>
-                <w:lang w:val="en-US"/>
-              </w:rPr>
-              <w:t>_state</w:t>
-            </w:r>
-            <w:proofErr w:type="spellEnd"/>
-            <w:r>
-              <w:rPr>
-                <w:lang w:val="en-US"/>
-              </w:rPr>
-              <w:t xml:space="preserve">”: </w:t>
-            </w:r>
-            <w:proofErr w:type="spellStart"/>
-            <w:r>
-              <w:rPr>
-                <w:lang w:val="en-US"/>
-              </w:rPr>
-              <w:t>enum</w:t>
-            </w:r>
-            <w:proofErr w:type="spellEnd"/>
-            <w:r>
-              <w:rPr>
-                <w:lang w:val="en-US"/>
-              </w:rPr>
-              <w:t xml:space="preserve"> </w:t>
-            </w:r>
-            <w:proofErr w:type="spellStart"/>
-            <w:r>
-              <w:rPr>
-                <w:lang w:val="en-US"/>
-              </w:rPr>
-              <w:t>game_state</w:t>
-            </w:r>
-            <w:proofErr w:type="spellEnd"/>
+              <w:t>“game_state”: enum game_state</w:t>
+            </w:r>
             <w:r>
               <w:rPr>
                 <w:lang w:val="en-US"/>
@@ -1080,29 +778,7 @@
               <w:rPr>
                 <w:lang w:val="en-US"/>
               </w:rPr>
-              <w:t>“</w:t>
-            </w:r>
-            <w:proofErr w:type="spellStart"/>
-            <w:proofErr w:type="gramStart"/>
-            <w:r>
-              <w:rPr>
-                <w:lang w:val="en-US"/>
-              </w:rPr>
-              <w:t>player</w:t>
-            </w:r>
-            <w:proofErr w:type="gramEnd"/>
-            <w:r>
-              <w:rPr>
-                <w:lang w:val="en-US"/>
-              </w:rPr>
-              <w:t>_names</w:t>
-            </w:r>
-            <w:proofErr w:type="spellEnd"/>
-            <w:r>
-              <w:rPr>
-                <w:lang w:val="en-US"/>
-              </w:rPr>
-              <w:t xml:space="preserve">”: </w:t>
+              <w:t xml:space="preserve">“player_names”: </w:t>
             </w:r>
           </w:p>
           <w:p>
@@ -1130,49 +806,21 @@
               <w:rPr>
                 <w:lang w:val="en-US"/>
               </w:rPr>
-              <w:t xml:space="preserve">    “</w:t>
-            </w:r>
-            <w:proofErr w:type="gramStart"/>
-            <w:r>
-              <w:rPr>
-                <w:lang w:val="en-US"/>
-              </w:rPr>
-              <w:t>player</w:t>
-            </w:r>
-            <w:proofErr w:type="gramEnd"/>
-            <w:r>
-              <w:rPr>
-                <w:lang w:val="en-US"/>
-              </w:rPr>
-              <w:t>_name1”,</w:t>
-            </w:r>
-          </w:p>
-          <w:p>
-            <w:pPr>
-              <w:ind w:firstLine="204"/>
-              <w:rPr>
-                <w:lang w:val="en-US"/>
-              </w:rPr>
-            </w:pPr>
-            <w:r>
-              <w:rPr>
-                <w:lang w:val="en-US"/>
-              </w:rPr>
-              <w:t xml:space="preserve">    “</w:t>
-            </w:r>
-            <w:proofErr w:type="gramStart"/>
-            <w:r>
-              <w:rPr>
-                <w:lang w:val="en-US"/>
-              </w:rPr>
-              <w:t>player</w:t>
-            </w:r>
-            <w:proofErr w:type="gramEnd"/>
-            <w:r>
-              <w:rPr>
-                <w:lang w:val="en-US"/>
-              </w:rPr>
-              <w:t>_name2”,</w:t>
+              <w:t xml:space="preserve">    “player_name1”,</w:t>
+            </w:r>
+          </w:p>
+          <w:p>
+            <w:pPr>
+              <w:ind w:firstLine="204"/>
+              <w:rPr>
+                <w:lang w:val="en-US"/>
+              </w:rPr>
+            </w:pPr>
+            <w:r>
+              <w:rPr>
+                <w:lang w:val="en-US"/>
+              </w:rPr>
+              <w:t xml:space="preserve">    “player_name2”,</w:t>
             </w:r>
           </w:p>
           <w:p>
@@ -1214,29 +862,7 @@
               <w:rPr>
                 <w:lang w:val="en-US"/>
               </w:rPr>
-              <w:t>“</w:t>
-            </w:r>
-            <w:proofErr w:type="spellStart"/>
-            <w:proofErr w:type="gramStart"/>
-            <w:r>
-              <w:rPr>
-                <w:lang w:val="en-US"/>
-              </w:rPr>
-              <w:t>error</w:t>
-            </w:r>
-            <w:proofErr w:type="gramEnd"/>
-            <w:r>
-              <w:rPr>
-                <w:lang w:val="en-US"/>
-              </w:rPr>
-              <w:t>_msg</w:t>
-            </w:r>
-            <w:proofErr w:type="spellEnd"/>
-            <w:r>
-              <w:rPr>
-                <w:lang w:val="en-US"/>
-              </w:rPr>
-              <w:t>”: “”</w:t>
+              <w:t>“error_msg”: “”</w:t>
             </w:r>
           </w:p>
           <w:p>
@@ -1321,14 +947,12 @@
                 <w:lang w:val="en-US"/>
               </w:rPr>
             </w:pPr>
-            <w:proofErr w:type="spellStart"/>
             <w:r>
               <w:rPr>
                 <w:lang w:val="en-US"/>
               </w:rPr>
               <w:t>start_game</w:t>
             </w:r>
-            <w:proofErr w:type="spellEnd"/>
           </w:p>
         </w:tc>
       </w:tr>
@@ -1350,39 +974,25 @@
               <w:rPr>
                 <w:lang w:val="en-US"/>
               </w:rPr>
-              <w:t xml:space="preserve">Request </w:t>
-            </w:r>
-            <w:proofErr w:type="spellStart"/>
-            <w:r>
-              <w:rPr>
-                <w:lang w:val="en-US"/>
-              </w:rPr>
-              <w:t>Url</w:t>
-            </w:r>
-            <w:proofErr w:type="spellEnd"/>
-          </w:p>
-        </w:tc>
-        <w:tc>
-          <w:tcPr>
-            <w:tcW w:w="4531" w:type="dxa"/>
-          </w:tcPr>
-          <w:p>
-            <w:pPr>
-              <w:rPr>
-                <w:lang w:val="en-US"/>
-              </w:rPr>
-            </w:pPr>
-            <w:r>
-              <w:rPr>
-                <w:lang w:val="en-US"/>
-              </w:rPr>
-              <w:t>UPDATE/</w:t>
-            </w:r>
-            <w:r>
-              <w:rPr>
-                <w:lang w:val="en-US"/>
-              </w:rPr>
-              <w:t>game</w:t>
+              <w:t>Request Url</w:t>
+            </w:r>
+          </w:p>
+        </w:tc>
+        <w:tc>
+          <w:tcPr>
+            <w:tcW w:w="4531" w:type="dxa"/>
+          </w:tcPr>
+          <w:p>
+            <w:pPr>
+              <w:rPr>
+                <w:lang w:val="en-US"/>
+              </w:rPr>
+            </w:pPr>
+            <w:r>
+              <w:rPr>
+                <w:lang w:val="en-US"/>
+              </w:rPr>
+              <w:t>POST/gamestart</w:t>
             </w:r>
           </w:p>
         </w:tc>
@@ -1434,29 +1044,7 @@
               <w:rPr>
                 <w:lang w:val="en-US"/>
               </w:rPr>
-              <w:t>“</w:t>
-            </w:r>
-            <w:proofErr w:type="spellStart"/>
-            <w:proofErr w:type="gramStart"/>
-            <w:r>
-              <w:rPr>
-                <w:lang w:val="en-US"/>
-              </w:rPr>
-              <w:t>game</w:t>
-            </w:r>
-            <w:proofErr w:type="gramEnd"/>
-            <w:r>
-              <w:rPr>
-                <w:lang w:val="en-US"/>
-              </w:rPr>
-              <w:t>_name</w:t>
-            </w:r>
-            <w:proofErr w:type="spellEnd"/>
-            <w:r>
-              <w:rPr>
-                <w:lang w:val="en-US"/>
-              </w:rPr>
-              <w:t>”: “ABC”</w:t>
+              <w:t>“game_name”: “ABC”</w:t>
             </w:r>
           </w:p>
           <w:p>
@@ -1521,29 +1109,7 @@
               <w:rPr>
                 <w:lang w:val="en-US"/>
               </w:rPr>
-              <w:t>“</w:t>
-            </w:r>
-            <w:proofErr w:type="spellStart"/>
-            <w:proofErr w:type="gramStart"/>
-            <w:r>
-              <w:rPr>
-                <w:lang w:val="en-US"/>
-              </w:rPr>
-              <w:t>error</w:t>
-            </w:r>
-            <w:proofErr w:type="gramEnd"/>
-            <w:r>
-              <w:rPr>
-                <w:lang w:val="en-US"/>
-              </w:rPr>
-              <w:t>_msg</w:t>
-            </w:r>
-            <w:proofErr w:type="spellEnd"/>
-            <w:r>
-              <w:rPr>
-                <w:lang w:val="en-US"/>
-              </w:rPr>
-              <w:t>”: “”</w:t>
+              <w:t>“error_msg”: “”</w:t>
             </w:r>
           </w:p>
           <w:p>
@@ -1608,42 +1174,32 @@
                 <w:lang w:val="en-US"/>
               </w:rPr>
             </w:pPr>
-            <w:proofErr w:type="spellStart"/>
             <w:r>
               <w:rPr>
                 <w:lang w:val="en-US"/>
               </w:rPr>
               <w:t>touch_dice</w:t>
             </w:r>
-            <w:proofErr w:type="spellEnd"/>
-          </w:p>
-        </w:tc>
-      </w:tr>
-      <w:tr>
-        <w:tc>
-          <w:tcPr>
-            <w:tcW w:w="4531" w:type="dxa"/>
-          </w:tcPr>
-          <w:p>
-            <w:pPr>
-              <w:rPr>
-                <w:lang w:val="en-US"/>
-              </w:rPr>
-            </w:pPr>
-            <w:r>
-              <w:rPr>
-                <w:lang w:val="en-US"/>
-              </w:rPr>
-              <w:t xml:space="preserve">Request </w:t>
-            </w:r>
-            <w:proofErr w:type="spellStart"/>
-            <w:r>
-              <w:rPr>
-                <w:lang w:val="en-US"/>
-              </w:rPr>
-              <w:t>Url</w:t>
-            </w:r>
-            <w:proofErr w:type="spellEnd"/>
+          </w:p>
+        </w:tc>
+      </w:tr>
+      <w:tr>
+        <w:tc>
+          <w:tcPr>
+            <w:tcW w:w="4531" w:type="dxa"/>
+          </w:tcPr>
+          <w:p>
+            <w:pPr>
+              <w:rPr>
+                <w:lang w:val="en-US"/>
+              </w:rPr>
+            </w:pPr>
+            <w:r>
+              <w:rPr>
+                <w:lang w:val="en-US"/>
+              </w:rPr>
+              <w:t>Request Url</w:t>
+            </w:r>
           </w:p>
         </w:tc>
         <w:tc>
@@ -1718,101 +1274,35 @@
               <w:rPr>
                 <w:lang w:val="en-US"/>
               </w:rPr>
-              <w:t>“</w:t>
-            </w:r>
-            <w:proofErr w:type="spellStart"/>
-            <w:proofErr w:type="gramStart"/>
-            <w:r>
-              <w:rPr>
-                <w:lang w:val="en-US"/>
-              </w:rPr>
-              <w:t>player</w:t>
-            </w:r>
-            <w:proofErr w:type="gramEnd"/>
-            <w:r>
-              <w:rPr>
-                <w:lang w:val="en-US"/>
-              </w:rPr>
-              <w:t>_name</w:t>
-            </w:r>
-            <w:proofErr w:type="spellEnd"/>
-            <w:r>
-              <w:rPr>
-                <w:lang w:val="en-US"/>
-              </w:rPr>
-              <w:t>”: “Max”,</w:t>
-            </w:r>
-          </w:p>
-          <w:p>
-            <w:pPr>
-              <w:ind w:firstLine="204"/>
-              <w:rPr>
-                <w:lang w:val="en-US"/>
-              </w:rPr>
-            </w:pPr>
-            <w:r>
-              <w:rPr>
-                <w:lang w:val="en-US"/>
-              </w:rPr>
-              <w:t>“</w:t>
-            </w:r>
-            <w:proofErr w:type="spellStart"/>
-            <w:proofErr w:type="gramStart"/>
-            <w:r>
-              <w:rPr>
-                <w:lang w:val="en-US"/>
-              </w:rPr>
-              <w:t>game</w:t>
-            </w:r>
-            <w:proofErr w:type="gramEnd"/>
-            <w:r>
-              <w:rPr>
-                <w:lang w:val="en-US"/>
-              </w:rPr>
-              <w:t>_name</w:t>
-            </w:r>
-            <w:proofErr w:type="spellEnd"/>
-            <w:r>
-              <w:rPr>
-                <w:lang w:val="en-US"/>
-              </w:rPr>
-              <w:t>”: “ABC”,</w:t>
-            </w:r>
-          </w:p>
-          <w:p>
-            <w:pPr>
-              <w:ind w:firstLine="204"/>
-              <w:rPr>
-                <w:lang w:val="en-US"/>
-              </w:rPr>
-            </w:pPr>
-            <w:r>
-              <w:rPr>
-                <w:lang w:val="en-US"/>
-              </w:rPr>
-              <w:t>“</w:t>
-            </w:r>
-            <w:proofErr w:type="spellStart"/>
-            <w:proofErr w:type="gramStart"/>
-            <w:r>
-              <w:rPr>
-                <w:lang w:val="en-US"/>
-              </w:rPr>
-              <w:t>dice</w:t>
-            </w:r>
-            <w:proofErr w:type="gramEnd"/>
-            <w:r>
-              <w:rPr>
-                <w:lang w:val="en-US"/>
-              </w:rPr>
-              <w:t>_id</w:t>
-            </w:r>
-            <w:proofErr w:type="spellEnd"/>
-            <w:r>
-              <w:rPr>
-                <w:lang w:val="en-US"/>
-              </w:rPr>
-              <w:t>”: 0</w:t>
+              <w:t>“player_name”: “Max”,</w:t>
+            </w:r>
+          </w:p>
+          <w:p>
+            <w:pPr>
+              <w:ind w:firstLine="204"/>
+              <w:rPr>
+                <w:lang w:val="en-US"/>
+              </w:rPr>
+            </w:pPr>
+            <w:r>
+              <w:rPr>
+                <w:lang w:val="en-US"/>
+              </w:rPr>
+              <w:t>“game_name”: “ABC”,</w:t>
+            </w:r>
+          </w:p>
+          <w:p>
+            <w:pPr>
+              <w:ind w:firstLine="204"/>
+              <w:rPr>
+                <w:lang w:val="en-US"/>
+              </w:rPr>
+            </w:pPr>
+            <w:r>
+              <w:rPr>
+                <w:lang w:val="en-US"/>
+              </w:rPr>
+              <w:t>“dice_id”: 0</w:t>
             </w:r>
           </w:p>
           <w:p>
@@ -1859,14 +1349,12 @@
                 <w:lang w:val="en-US"/>
               </w:rPr>
             </w:pPr>
-            <w:proofErr w:type="spellStart"/>
             <w:r>
               <w:rPr>
                 <w:lang w:val="en-US"/>
               </w:rPr>
               <w:t>game_data</w:t>
             </w:r>
-            <w:proofErr w:type="spellEnd"/>
           </w:p>
         </w:tc>
       </w:tr>
@@ -1920,42 +1408,32 @@
                 <w:lang w:val="en-US"/>
               </w:rPr>
             </w:pPr>
-            <w:proofErr w:type="spellStart"/>
             <w:r>
               <w:rPr>
                 <w:lang w:val="en-US"/>
               </w:rPr>
               <w:t>touch_cup</w:t>
             </w:r>
-            <w:proofErr w:type="spellEnd"/>
-          </w:p>
-        </w:tc>
-      </w:tr>
-      <w:tr>
-        <w:tc>
-          <w:tcPr>
-            <w:tcW w:w="4531" w:type="dxa"/>
-          </w:tcPr>
-          <w:p>
-            <w:pPr>
-              <w:rPr>
-                <w:lang w:val="en-US"/>
-              </w:rPr>
-            </w:pPr>
-            <w:r>
-              <w:rPr>
-                <w:lang w:val="en-US"/>
-              </w:rPr>
-              <w:t xml:space="preserve">Request </w:t>
-            </w:r>
-            <w:proofErr w:type="spellStart"/>
-            <w:r>
-              <w:rPr>
-                <w:lang w:val="en-US"/>
-              </w:rPr>
-              <w:t>Url</w:t>
-            </w:r>
-            <w:proofErr w:type="spellEnd"/>
+          </w:p>
+        </w:tc>
+      </w:tr>
+      <w:tr>
+        <w:tc>
+          <w:tcPr>
+            <w:tcW w:w="4531" w:type="dxa"/>
+          </w:tcPr>
+          <w:p>
+            <w:pPr>
+              <w:rPr>
+                <w:lang w:val="en-US"/>
+              </w:rPr>
+            </w:pPr>
+            <w:r>
+              <w:rPr>
+                <w:lang w:val="en-US"/>
+              </w:rPr>
+              <w:t>Request Url</w:t>
+            </w:r>
           </w:p>
         </w:tc>
         <w:tc>
@@ -2024,65 +1502,21 @@
               <w:rPr>
                 <w:lang w:val="en-US"/>
               </w:rPr>
-              <w:t>“</w:t>
-            </w:r>
-            <w:proofErr w:type="spellStart"/>
-            <w:proofErr w:type="gramStart"/>
-            <w:r>
-              <w:rPr>
-                <w:lang w:val="en-US"/>
-              </w:rPr>
-              <w:t>player</w:t>
-            </w:r>
-            <w:proofErr w:type="gramEnd"/>
-            <w:r>
-              <w:rPr>
-                <w:lang w:val="en-US"/>
-              </w:rPr>
-              <w:t>_name</w:t>
-            </w:r>
-            <w:proofErr w:type="spellEnd"/>
-            <w:r>
-              <w:rPr>
-                <w:lang w:val="en-US"/>
-              </w:rPr>
-              <w:t>”: “Max”,</w:t>
-            </w:r>
-          </w:p>
-          <w:p>
-            <w:pPr>
-              <w:ind w:firstLine="204"/>
-              <w:rPr>
-                <w:lang w:val="en-US"/>
-              </w:rPr>
-            </w:pPr>
-            <w:r>
-              <w:rPr>
-                <w:lang w:val="en-US"/>
-              </w:rPr>
-              <w:t>“</w:t>
-            </w:r>
-            <w:proofErr w:type="spellStart"/>
-            <w:proofErr w:type="gramStart"/>
-            <w:r>
-              <w:rPr>
-                <w:lang w:val="en-US"/>
-              </w:rPr>
-              <w:t>game</w:t>
-            </w:r>
-            <w:proofErr w:type="gramEnd"/>
-            <w:r>
-              <w:rPr>
-                <w:lang w:val="en-US"/>
-              </w:rPr>
-              <w:t>_name</w:t>
-            </w:r>
-            <w:proofErr w:type="spellEnd"/>
-            <w:r>
-              <w:rPr>
-                <w:lang w:val="en-US"/>
-              </w:rPr>
-              <w:t>”: “ABC”</w:t>
+              <w:t>“player_name”: “Max”,</w:t>
+            </w:r>
+          </w:p>
+          <w:p>
+            <w:pPr>
+              <w:ind w:firstLine="204"/>
+              <w:rPr>
+                <w:lang w:val="en-US"/>
+              </w:rPr>
+            </w:pPr>
+            <w:r>
+              <w:rPr>
+                <w:lang w:val="en-US"/>
+              </w:rPr>
+              <w:t>“game_name”: “ABC”</w:t>
             </w:r>
           </w:p>
           <w:p>
@@ -2129,14 +1563,12 @@
                 <w:lang w:val="en-US"/>
               </w:rPr>
             </w:pPr>
-            <w:proofErr w:type="spellStart"/>
             <w:r>
               <w:rPr>
                 <w:lang w:val="en-US"/>
               </w:rPr>
               <w:t>game_data</w:t>
             </w:r>
-            <w:proofErr w:type="spellEnd"/>
           </w:p>
         </w:tc>
       </w:tr>
@@ -2187,42 +1619,32 @@
                 <w:lang w:val="en-US"/>
               </w:rPr>
             </w:pPr>
-            <w:proofErr w:type="spellStart"/>
             <w:r>
               <w:rPr>
                 <w:lang w:val="en-US"/>
               </w:rPr>
               <w:t>end_turn</w:t>
             </w:r>
-            <w:proofErr w:type="spellEnd"/>
-          </w:p>
-        </w:tc>
-      </w:tr>
-      <w:tr>
-        <w:tc>
-          <w:tcPr>
-            <w:tcW w:w="4531" w:type="dxa"/>
-          </w:tcPr>
-          <w:p>
-            <w:pPr>
-              <w:rPr>
-                <w:lang w:val="en-US"/>
-              </w:rPr>
-            </w:pPr>
-            <w:r>
-              <w:rPr>
-                <w:lang w:val="en-US"/>
-              </w:rPr>
-              <w:t xml:space="preserve">Request </w:t>
-            </w:r>
-            <w:proofErr w:type="spellStart"/>
-            <w:r>
-              <w:rPr>
-                <w:lang w:val="en-US"/>
-              </w:rPr>
-              <w:t>Url</w:t>
-            </w:r>
-            <w:proofErr w:type="spellEnd"/>
+          </w:p>
+        </w:tc>
+      </w:tr>
+      <w:tr>
+        <w:tc>
+          <w:tcPr>
+            <w:tcW w:w="4531" w:type="dxa"/>
+          </w:tcPr>
+          <w:p>
+            <w:pPr>
+              <w:rPr>
+                <w:lang w:val="en-US"/>
+              </w:rPr>
+            </w:pPr>
+            <w:r>
+              <w:rPr>
+                <w:lang w:val="en-US"/>
+              </w:rPr>
+              <w:t>Request Url</w:t>
+            </w:r>
           </w:p>
         </w:tc>
         <w:tc>
@@ -2291,65 +1713,21 @@
               <w:rPr>
                 <w:lang w:val="en-US"/>
               </w:rPr>
-              <w:t>“</w:t>
-            </w:r>
-            <w:proofErr w:type="spellStart"/>
-            <w:proofErr w:type="gramStart"/>
-            <w:r>
-              <w:rPr>
-                <w:lang w:val="en-US"/>
-              </w:rPr>
-              <w:t>player</w:t>
-            </w:r>
-            <w:proofErr w:type="gramEnd"/>
-            <w:r>
-              <w:rPr>
-                <w:lang w:val="en-US"/>
-              </w:rPr>
-              <w:t>_name</w:t>
-            </w:r>
-            <w:proofErr w:type="spellEnd"/>
-            <w:r>
-              <w:rPr>
-                <w:lang w:val="en-US"/>
-              </w:rPr>
-              <w:t>”: “Max”,</w:t>
-            </w:r>
-          </w:p>
-          <w:p>
-            <w:pPr>
-              <w:ind w:firstLine="204"/>
-              <w:rPr>
-                <w:lang w:val="en-US"/>
-              </w:rPr>
-            </w:pPr>
-            <w:r>
-              <w:rPr>
-                <w:lang w:val="en-US"/>
-              </w:rPr>
-              <w:t>“</w:t>
-            </w:r>
-            <w:proofErr w:type="spellStart"/>
-            <w:proofErr w:type="gramStart"/>
-            <w:r>
-              <w:rPr>
-                <w:lang w:val="en-US"/>
-              </w:rPr>
-              <w:t>game</w:t>
-            </w:r>
-            <w:proofErr w:type="gramEnd"/>
-            <w:r>
-              <w:rPr>
-                <w:lang w:val="en-US"/>
-              </w:rPr>
-              <w:t>_name</w:t>
-            </w:r>
-            <w:proofErr w:type="spellEnd"/>
-            <w:r>
-              <w:rPr>
-                <w:lang w:val="en-US"/>
-              </w:rPr>
-              <w:t>”: “ABC”</w:t>
+              <w:t>“player_name”: “Max”,</w:t>
+            </w:r>
+          </w:p>
+          <w:p>
+            <w:pPr>
+              <w:ind w:firstLine="204"/>
+              <w:rPr>
+                <w:lang w:val="en-US"/>
+              </w:rPr>
+            </w:pPr>
+            <w:r>
+              <w:rPr>
+                <w:lang w:val="en-US"/>
+              </w:rPr>
+              <w:t>“game_name”: “ABC”</w:t>
             </w:r>
           </w:p>
           <w:p>
@@ -2396,14 +1774,12 @@
                 <w:lang w:val="en-US"/>
               </w:rPr>
             </w:pPr>
-            <w:proofErr w:type="spellStart"/>
             <w:r>
               <w:rPr>
                 <w:lang w:val="en-US"/>
               </w:rPr>
               <w:t>game_data</w:t>
             </w:r>
-            <w:proofErr w:type="spellEnd"/>
           </w:p>
         </w:tc>
       </w:tr>
@@ -2454,42 +1830,32 @@
                 <w:lang w:val="en-US"/>
               </w:rPr>
             </w:pPr>
-            <w:proofErr w:type="spellStart"/>
             <w:r>
               <w:rPr>
                 <w:lang w:val="en-US"/>
               </w:rPr>
               <w:t>refresh_game</w:t>
             </w:r>
-            <w:proofErr w:type="spellEnd"/>
-          </w:p>
-        </w:tc>
-      </w:tr>
-      <w:tr>
-        <w:tc>
-          <w:tcPr>
-            <w:tcW w:w="4531" w:type="dxa"/>
-          </w:tcPr>
-          <w:p>
-            <w:pPr>
-              <w:rPr>
-                <w:lang w:val="en-US"/>
-              </w:rPr>
-            </w:pPr>
-            <w:r>
-              <w:rPr>
-                <w:lang w:val="en-US"/>
-              </w:rPr>
-              <w:t xml:space="preserve">Request </w:t>
-            </w:r>
-            <w:proofErr w:type="spellStart"/>
-            <w:r>
-              <w:rPr>
-                <w:lang w:val="en-US"/>
-              </w:rPr>
-              <w:t>Url</w:t>
-            </w:r>
-            <w:proofErr w:type="spellEnd"/>
+          </w:p>
+        </w:tc>
+      </w:tr>
+      <w:tr>
+        <w:tc>
+          <w:tcPr>
+            <w:tcW w:w="4531" w:type="dxa"/>
+          </w:tcPr>
+          <w:p>
+            <w:pPr>
+              <w:rPr>
+                <w:lang w:val="en-US"/>
+              </w:rPr>
+            </w:pPr>
+            <w:r>
+              <w:rPr>
+                <w:lang w:val="en-US"/>
+              </w:rPr>
+              <w:t>Request Url</w:t>
+            </w:r>
           </w:p>
         </w:tc>
         <w:tc>
@@ -2558,65 +1924,21 @@
               <w:rPr>
                 <w:lang w:val="en-US"/>
               </w:rPr>
-              <w:t>“</w:t>
-            </w:r>
-            <w:proofErr w:type="spellStart"/>
-            <w:proofErr w:type="gramStart"/>
-            <w:r>
-              <w:rPr>
-                <w:lang w:val="en-US"/>
-              </w:rPr>
-              <w:t>player</w:t>
-            </w:r>
-            <w:proofErr w:type="gramEnd"/>
-            <w:r>
-              <w:rPr>
-                <w:lang w:val="en-US"/>
-              </w:rPr>
-              <w:t>_name</w:t>
-            </w:r>
-            <w:proofErr w:type="spellEnd"/>
-            <w:r>
-              <w:rPr>
-                <w:lang w:val="en-US"/>
-              </w:rPr>
-              <w:t>”: “Max”,</w:t>
-            </w:r>
-          </w:p>
-          <w:p>
-            <w:pPr>
-              <w:ind w:firstLine="204"/>
-              <w:rPr>
-                <w:lang w:val="en-US"/>
-              </w:rPr>
-            </w:pPr>
-            <w:r>
-              <w:rPr>
-                <w:lang w:val="en-US"/>
-              </w:rPr>
-              <w:t>“</w:t>
-            </w:r>
-            <w:proofErr w:type="spellStart"/>
-            <w:proofErr w:type="gramStart"/>
-            <w:r>
-              <w:rPr>
-                <w:lang w:val="en-US"/>
-              </w:rPr>
-              <w:t>game</w:t>
-            </w:r>
-            <w:proofErr w:type="gramEnd"/>
-            <w:r>
-              <w:rPr>
-                <w:lang w:val="en-US"/>
-              </w:rPr>
-              <w:t>_name</w:t>
-            </w:r>
-            <w:proofErr w:type="spellEnd"/>
-            <w:r>
-              <w:rPr>
-                <w:lang w:val="en-US"/>
-              </w:rPr>
-              <w:t>”: “ABC”</w:t>
+              <w:t>“player_name”: “Max”,</w:t>
+            </w:r>
+          </w:p>
+          <w:p>
+            <w:pPr>
+              <w:ind w:firstLine="204"/>
+              <w:rPr>
+                <w:lang w:val="en-US"/>
+              </w:rPr>
+            </w:pPr>
+            <w:r>
+              <w:rPr>
+                <w:lang w:val="en-US"/>
+              </w:rPr>
+              <w:t>“game_name”: “ABC”</w:t>
             </w:r>
           </w:p>
           <w:p>
@@ -2663,14 +1985,12 @@
                 <w:lang w:val="en-US"/>
               </w:rPr>
             </w:pPr>
-            <w:proofErr w:type="spellStart"/>
             <w:r>
               <w:rPr>
                 <w:lang w:val="en-US"/>
               </w:rPr>
               <w:t>game_data</w:t>
             </w:r>
-            <w:proofErr w:type="spellEnd"/>
           </w:p>
         </w:tc>
       </w:tr>
@@ -2765,16 +2085,8 @@
               <w:rPr>
                 <w:lang w:val="en-US"/>
               </w:rPr>
-              <w:t xml:space="preserve">Request </w:t>
-            </w:r>
-            <w:proofErr w:type="spellStart"/>
-            <w:r>
-              <w:rPr>
-                <w:lang w:val="en-US"/>
-              </w:rPr>
-              <w:t>Url</w:t>
-            </w:r>
-            <w:proofErr w:type="spellEnd"/>
+              <w:t>Request Url</w:t>
+            </w:r>
           </w:p>
         </w:tc>
         <w:tc>
@@ -2843,65 +2155,21 @@
               <w:rPr>
                 <w:lang w:val="en-US"/>
               </w:rPr>
-              <w:t>“</w:t>
-            </w:r>
-            <w:proofErr w:type="spellStart"/>
-            <w:proofErr w:type="gramStart"/>
-            <w:r>
-              <w:rPr>
-                <w:lang w:val="en-US"/>
-              </w:rPr>
-              <w:t>player</w:t>
-            </w:r>
-            <w:proofErr w:type="gramEnd"/>
-            <w:r>
-              <w:rPr>
-                <w:lang w:val="en-US"/>
-              </w:rPr>
-              <w:t>_name</w:t>
-            </w:r>
-            <w:proofErr w:type="spellEnd"/>
-            <w:r>
-              <w:rPr>
-                <w:lang w:val="en-US"/>
-              </w:rPr>
-              <w:t>”: “Max”,</w:t>
-            </w:r>
-          </w:p>
-          <w:p>
-            <w:pPr>
-              <w:ind w:firstLine="204"/>
-              <w:rPr>
-                <w:lang w:val="en-US"/>
-              </w:rPr>
-            </w:pPr>
-            <w:r>
-              <w:rPr>
-                <w:lang w:val="en-US"/>
-              </w:rPr>
-              <w:t>“</w:t>
-            </w:r>
-            <w:proofErr w:type="spellStart"/>
-            <w:proofErr w:type="gramStart"/>
-            <w:r>
-              <w:rPr>
-                <w:lang w:val="en-US"/>
-              </w:rPr>
-              <w:t>game</w:t>
-            </w:r>
-            <w:proofErr w:type="gramEnd"/>
-            <w:r>
-              <w:rPr>
-                <w:lang w:val="en-US"/>
-              </w:rPr>
-              <w:t>_name</w:t>
-            </w:r>
-            <w:proofErr w:type="spellEnd"/>
-            <w:r>
-              <w:rPr>
-                <w:lang w:val="en-US"/>
-              </w:rPr>
-              <w:t>”: “ABC”</w:t>
+              <w:t>“player_name”: “Max”,</w:t>
+            </w:r>
+          </w:p>
+          <w:p>
+            <w:pPr>
+              <w:ind w:firstLine="204"/>
+              <w:rPr>
+                <w:lang w:val="en-US"/>
+              </w:rPr>
+            </w:pPr>
+            <w:r>
+              <w:rPr>
+                <w:lang w:val="en-US"/>
+              </w:rPr>
+              <w:t>“game_name”: “ABC”</w:t>
             </w:r>
           </w:p>
           <w:p>
@@ -2948,14 +2216,12 @@
                 <w:lang w:val="en-US"/>
               </w:rPr>
             </w:pPr>
-            <w:proofErr w:type="spellStart"/>
             <w:r>
               <w:rPr>
                 <w:lang w:val="en-US"/>
               </w:rPr>
               <w:t>game_data</w:t>
             </w:r>
-            <w:proofErr w:type="spellEnd"/>
           </w:p>
         </w:tc>
       </w:tr>
@@ -3002,19 +2268,11 @@
                 <w:lang w:val="en-US"/>
               </w:rPr>
             </w:pPr>
-            <w:proofErr w:type="spellStart"/>
-            <w:r>
-              <w:rPr>
-                <w:lang w:val="en-US"/>
-              </w:rPr>
-              <w:t>game_data</w:t>
-            </w:r>
-            <w:proofErr w:type="spellEnd"/>
-            <w:r>
-              <w:rPr>
-                <w:lang w:val="en-US"/>
-              </w:rPr>
-              <w:t xml:space="preserve"> object</w:t>
+            <w:r>
+              <w:rPr>
+                <w:lang w:val="en-US"/>
+              </w:rPr>
+              <w:t>game_data object</w:t>
             </w:r>
           </w:p>
         </w:tc>
@@ -3078,43 +2336,143 @@
               <w:rPr>
                 <w:lang w:val="en-US"/>
               </w:rPr>
+              <w:t>“game_name”: “ABC”,</w:t>
+            </w:r>
+          </w:p>
+          <w:p>
+            <w:pPr>
+              <w:ind w:firstLine="204"/>
+              <w:rPr>
+                <w:lang w:val="en-US"/>
+              </w:rPr>
+            </w:pPr>
+            <w:r>
+              <w:rPr>
+                <w:lang w:val="en-US"/>
+              </w:rPr>
+              <w:t xml:space="preserve">“players”: </w:t>
+            </w:r>
+          </w:p>
+          <w:p>
+            <w:pPr>
+              <w:ind w:firstLine="204"/>
+              <w:rPr>
+                <w:lang w:val="en-US"/>
+              </w:rPr>
+            </w:pPr>
+            <w:r>
+              <w:rPr>
+                <w:lang w:val="en-US"/>
+              </w:rPr>
+              <w:t>[</w:t>
+            </w:r>
+          </w:p>
+          <w:p>
+            <w:pPr>
+              <w:ind w:firstLine="204"/>
+              <w:rPr>
+                <w:lang w:val="en-US"/>
+              </w:rPr>
+            </w:pPr>
+            <w:r>
+              <w:rPr>
+                <w:lang w:val="en-US"/>
+              </w:rPr>
+              <w:t xml:space="preserve">    </w:t>
+            </w:r>
+            <w:r>
+              <w:rPr>
+                <w:lang w:val="en-US"/>
+              </w:rPr>
+              <w:t>player_obj</w:t>
+            </w:r>
+          </w:p>
+          <w:p>
+            <w:pPr>
+              <w:ind w:firstLine="204"/>
+              <w:rPr>
+                <w:lang w:val="en-US"/>
+              </w:rPr>
+            </w:pPr>
+            <w:r>
+              <w:rPr>
+                <w:lang w:val="en-US"/>
+              </w:rPr>
+              <w:t>]</w:t>
+            </w:r>
+          </w:p>
+          <w:p>
+            <w:pPr>
+              <w:ind w:firstLine="204"/>
+              <w:rPr>
+                <w:lang w:val="en-US"/>
+              </w:rPr>
+            </w:pPr>
+            <w:r>
+              <w:rPr>
+                <w:lang w:val="en-US"/>
+              </w:rPr>
+              <w:t xml:space="preserve">“game_state”: </w:t>
+            </w:r>
+            <w:r>
+              <w:rPr>
+                <w:lang w:val="en-US"/>
+              </w:rPr>
+              <w:t>enum game_state</w:t>
+            </w:r>
+            <w:r>
+              <w:rPr>
+                <w:lang w:val="en-US"/>
+              </w:rPr>
+              <w:t>,</w:t>
+            </w:r>
+          </w:p>
+          <w:p>
+            <w:pPr>
+              <w:ind w:firstLine="204"/>
+              <w:rPr>
+                <w:lang w:val="en-US"/>
+              </w:rPr>
+            </w:pPr>
+            <w:r>
+              <w:rPr>
+                <w:lang w:val="en-US"/>
+              </w:rPr>
+              <w:t>“active_roll”: 1,</w:t>
+            </w:r>
+          </w:p>
+          <w:p>
+            <w:pPr>
+              <w:ind w:firstLine="204"/>
+              <w:rPr>
+                <w:lang w:val="en-US"/>
+              </w:rPr>
+            </w:pPr>
+            <w:r>
+              <w:rPr>
+                <w:lang w:val="en-US"/>
+              </w:rPr>
+              <w:t>“max_rolls”: 2,</w:t>
+            </w:r>
+          </w:p>
+          <w:p>
+            <w:pPr>
+              <w:ind w:firstLine="204"/>
+              <w:rPr>
+                <w:lang w:val="en-US"/>
+              </w:rPr>
+            </w:pPr>
+            <w:r>
+              <w:rPr>
+                <w:lang w:val="en-US"/>
+              </w:rPr>
               <w:t>“</w:t>
             </w:r>
-            <w:proofErr w:type="spellStart"/>
-            <w:proofErr w:type="gramStart"/>
-            <w:r>
-              <w:rPr>
-                <w:lang w:val="en-US"/>
-              </w:rPr>
-              <w:t>game</w:t>
-            </w:r>
-            <w:proofErr w:type="gramEnd"/>
-            <w:r>
-              <w:rPr>
-                <w:lang w:val="en-US"/>
-              </w:rPr>
-              <w:t>_name</w:t>
-            </w:r>
-            <w:proofErr w:type="spellEnd"/>
-            <w:r>
-              <w:rPr>
-                <w:lang w:val="en-US"/>
-              </w:rPr>
-              <w:t>”: “ABC”,</w:t>
-            </w:r>
-          </w:p>
-          <w:p>
-            <w:pPr>
-              <w:ind w:firstLine="204"/>
-              <w:rPr>
-                <w:lang w:val="en-US"/>
-              </w:rPr>
-            </w:pPr>
-            <w:r>
-              <w:rPr>
-                <w:lang w:val="en-US"/>
-              </w:rPr>
-              <w:t xml:space="preserve">“players”: </w:t>
+            <w:r>
+              <w:rPr>
+                <w:lang w:val="en-US"/>
+              </w:rPr>
+              <w:t xml:space="preserve">messages”: </w:t>
             </w:r>
           </w:p>
           <w:p>
@@ -3142,16 +2500,22 @@
               <w:rPr>
                 <w:lang w:val="en-US"/>
               </w:rPr>
-              <w:t xml:space="preserve">    </w:t>
-            </w:r>
-            <w:proofErr w:type="spellStart"/>
-            <w:r>
-              <w:rPr>
-                <w:lang w:val="en-US"/>
-              </w:rPr>
-              <w:t>player_obj</w:t>
-            </w:r>
-            <w:proofErr w:type="spellEnd"/>
+              <w:t>“string msg”,</w:t>
+            </w:r>
+          </w:p>
+          <w:p>
+            <w:pPr>
+              <w:ind w:firstLine="204"/>
+              <w:rPr>
+                <w:lang w:val="en-US"/>
+              </w:rPr>
+            </w:pPr>
+            <w:r>
+              <w:rPr>
+                <w:lang w:val="en-US"/>
+              </w:rPr>
+              <w:t>“string msg”,</w:t>
+            </w:r>
           </w:p>
           <w:p>
             <w:pPr>
@@ -3178,52 +2542,62 @@
               <w:rPr>
                 <w:lang w:val="en-US"/>
               </w:rPr>
-              <w:t>“</w:t>
-            </w:r>
-            <w:proofErr w:type="spellStart"/>
-            <w:proofErr w:type="gramStart"/>
-            <w:r>
-              <w:rPr>
-                <w:lang w:val="en-US"/>
-              </w:rPr>
-              <w:t>game</w:t>
-            </w:r>
-            <w:proofErr w:type="gramEnd"/>
-            <w:r>
-              <w:rPr>
-                <w:lang w:val="en-US"/>
-              </w:rPr>
-              <w:t>_state</w:t>
-            </w:r>
-            <w:proofErr w:type="spellEnd"/>
-            <w:r>
-              <w:rPr>
-                <w:lang w:val="en-US"/>
-              </w:rPr>
-              <w:t xml:space="preserve">”: </w:t>
-            </w:r>
-            <w:proofErr w:type="spellStart"/>
-            <w:r>
-              <w:rPr>
-                <w:lang w:val="en-US"/>
-              </w:rPr>
-              <w:t>enum</w:t>
-            </w:r>
-            <w:proofErr w:type="spellEnd"/>
-            <w:r>
-              <w:rPr>
-                <w:lang w:val="en-US"/>
-              </w:rPr>
-              <w:t xml:space="preserve"> </w:t>
-            </w:r>
-            <w:proofErr w:type="spellStart"/>
-            <w:r>
-              <w:rPr>
-                <w:lang w:val="en-US"/>
-              </w:rPr>
-              <w:t>game_state</w:t>
-            </w:r>
-            <w:proofErr w:type="spellEnd"/>
+              <w:t>“button_turn6”: “TRUE”, “FALSE”,</w:t>
+            </w:r>
+          </w:p>
+          <w:p>
+            <w:pPr>
+              <w:ind w:firstLine="204"/>
+              <w:rPr>
+                <w:lang w:val="en-US"/>
+              </w:rPr>
+            </w:pPr>
+            <w:r>
+              <w:rPr>
+                <w:lang w:val="en-US"/>
+              </w:rPr>
+              <w:t>“generate_report”: “TRUE”, “FALSE”,</w:t>
+            </w:r>
+          </w:p>
+          <w:p>
+            <w:pPr>
+              <w:ind w:firstLine="204"/>
+              <w:rPr>
+                <w:lang w:val="en-US"/>
+              </w:rPr>
+            </w:pPr>
+            <w:r>
+              <w:rPr>
+                <w:lang w:val="en-US"/>
+              </w:rPr>
+              <w:t>“discs_on_stack”: 1,</w:t>
+            </w:r>
+          </w:p>
+          <w:p>
+            <w:pPr>
+              <w:ind w:firstLine="204"/>
+              <w:rPr>
+                <w:lang w:val="en-US"/>
+              </w:rPr>
+            </w:pPr>
+            <w:r>
+              <w:rPr>
+                <w:lang w:val="en-US"/>
+              </w:rPr>
+              <w:t xml:space="preserve">“game_round”: </w:t>
+            </w:r>
+            <w:r>
+              <w:rPr>
+                <w:lang w:val="en-US"/>
+              </w:rPr>
+              <w:t>enum_game_round</w:t>
+            </w:r>
+            <w:r>
+              <w:rPr>
+                <w:lang w:val="en-US"/>
+              </w:rPr>
+              <w:t>, "FINALE_BACK"</w:t>
+            </w:r>
             <w:r>
               <w:rPr>
                 <w:lang w:val="en-US"/>
@@ -3242,361 +2616,7 @@
               <w:rPr>
                 <w:lang w:val="en-US"/>
               </w:rPr>
-              <w:t>“</w:t>
-            </w:r>
-            <w:proofErr w:type="spellStart"/>
-            <w:proofErr w:type="gramStart"/>
-            <w:r>
-              <w:rPr>
-                <w:lang w:val="en-US"/>
-              </w:rPr>
-              <w:t>active</w:t>
-            </w:r>
-            <w:proofErr w:type="gramEnd"/>
-            <w:r>
-              <w:rPr>
-                <w:lang w:val="en-US"/>
-              </w:rPr>
-              <w:t>_roll</w:t>
-            </w:r>
-            <w:proofErr w:type="spellEnd"/>
-            <w:r>
-              <w:rPr>
-                <w:lang w:val="en-US"/>
-              </w:rPr>
-              <w:t>”: 1,</w:t>
-            </w:r>
-          </w:p>
-          <w:p>
-            <w:pPr>
-              <w:ind w:firstLine="204"/>
-              <w:rPr>
-                <w:lang w:val="en-US"/>
-              </w:rPr>
-            </w:pPr>
-            <w:r>
-              <w:rPr>
-                <w:lang w:val="en-US"/>
-              </w:rPr>
-              <w:t>“</w:t>
-            </w:r>
-            <w:proofErr w:type="spellStart"/>
-            <w:proofErr w:type="gramStart"/>
-            <w:r>
-              <w:rPr>
-                <w:lang w:val="en-US"/>
-              </w:rPr>
-              <w:t>max</w:t>
-            </w:r>
-            <w:proofErr w:type="gramEnd"/>
-            <w:r>
-              <w:rPr>
-                <w:lang w:val="en-US"/>
-              </w:rPr>
-              <w:t>_rolls</w:t>
-            </w:r>
-            <w:proofErr w:type="spellEnd"/>
-            <w:r>
-              <w:rPr>
-                <w:lang w:val="en-US"/>
-              </w:rPr>
-              <w:t>”: 2,</w:t>
-            </w:r>
-          </w:p>
-          <w:p>
-            <w:pPr>
-              <w:ind w:firstLine="204"/>
-              <w:rPr>
-                <w:lang w:val="en-US"/>
-              </w:rPr>
-            </w:pPr>
-            <w:r>
-              <w:rPr>
-                <w:lang w:val="en-US"/>
-              </w:rPr>
-              <w:t>“</w:t>
-            </w:r>
-            <w:r>
-              <w:rPr>
-                <w:lang w:val="en-US"/>
-              </w:rPr>
-              <w:t xml:space="preserve">messages”: </w:t>
-            </w:r>
-          </w:p>
-          <w:p>
-            <w:pPr>
-              <w:ind w:firstLine="204"/>
-              <w:rPr>
-                <w:lang w:val="en-US"/>
-              </w:rPr>
-            </w:pPr>
-            <w:r>
-              <w:rPr>
-                <w:lang w:val="en-US"/>
-              </w:rPr>
-              <w:t>[</w:t>
-            </w:r>
-          </w:p>
-          <w:p>
-            <w:pPr>
-              <w:ind w:firstLine="204"/>
-              <w:rPr>
-                <w:lang w:val="en-US"/>
-              </w:rPr>
-            </w:pPr>
-            <w:r>
-              <w:rPr>
-                <w:lang w:val="en-US"/>
-              </w:rPr>
-              <w:t>“</w:t>
-            </w:r>
-            <w:proofErr w:type="gramStart"/>
-            <w:r>
-              <w:rPr>
-                <w:lang w:val="en-US"/>
-              </w:rPr>
-              <w:t>string</w:t>
-            </w:r>
-            <w:proofErr w:type="gramEnd"/>
-            <w:r>
-              <w:rPr>
-                <w:lang w:val="en-US"/>
-              </w:rPr>
-              <w:t xml:space="preserve"> msg”,</w:t>
-            </w:r>
-          </w:p>
-          <w:p>
-            <w:pPr>
-              <w:ind w:firstLine="204"/>
-              <w:rPr>
-                <w:lang w:val="en-US"/>
-              </w:rPr>
-            </w:pPr>
-            <w:r>
-              <w:rPr>
-                <w:lang w:val="en-US"/>
-              </w:rPr>
-              <w:t>“</w:t>
-            </w:r>
-            <w:proofErr w:type="gramStart"/>
-            <w:r>
-              <w:rPr>
-                <w:lang w:val="en-US"/>
-              </w:rPr>
-              <w:t>string</w:t>
-            </w:r>
-            <w:proofErr w:type="gramEnd"/>
-            <w:r>
-              <w:rPr>
-                <w:lang w:val="en-US"/>
-              </w:rPr>
-              <w:t xml:space="preserve"> msg”,</w:t>
-            </w:r>
-          </w:p>
-          <w:p>
-            <w:pPr>
-              <w:ind w:firstLine="204"/>
-              <w:rPr>
-                <w:lang w:val="en-US"/>
-              </w:rPr>
-            </w:pPr>
-            <w:r>
-              <w:rPr>
-                <w:lang w:val="en-US"/>
-              </w:rPr>
-              <w:t>]</w:t>
-            </w:r>
-          </w:p>
-          <w:p>
-            <w:pPr>
-              <w:ind w:firstLine="204"/>
-              <w:rPr>
-                <w:lang w:val="en-US"/>
-              </w:rPr>
-            </w:pPr>
-            <w:r>
-              <w:rPr>
-                <w:lang w:val="en-US"/>
-              </w:rPr>
-              <w:t>“</w:t>
-            </w:r>
-            <w:proofErr w:type="gramStart"/>
-            <w:r>
-              <w:rPr>
-                <w:lang w:val="en-US"/>
-              </w:rPr>
-              <w:t>button</w:t>
-            </w:r>
-            <w:proofErr w:type="gramEnd"/>
-            <w:r>
-              <w:rPr>
-                <w:lang w:val="en-US"/>
-              </w:rPr>
-              <w:t>_turn6”: “TRUE”, “FALSE”,</w:t>
-            </w:r>
-          </w:p>
-          <w:p>
-            <w:pPr>
-              <w:ind w:firstLine="204"/>
-              <w:rPr>
-                <w:lang w:val="en-US"/>
-              </w:rPr>
-            </w:pPr>
-            <w:r>
-              <w:rPr>
-                <w:lang w:val="en-US"/>
-              </w:rPr>
-              <w:t>“</w:t>
-            </w:r>
-            <w:proofErr w:type="spellStart"/>
-            <w:proofErr w:type="gramStart"/>
-            <w:r>
-              <w:rPr>
-                <w:lang w:val="en-US"/>
-              </w:rPr>
-              <w:t>generate</w:t>
-            </w:r>
-            <w:proofErr w:type="gramEnd"/>
-            <w:r>
-              <w:rPr>
-                <w:lang w:val="en-US"/>
-              </w:rPr>
-              <w:t>_report</w:t>
-            </w:r>
-            <w:proofErr w:type="spellEnd"/>
-            <w:r>
-              <w:rPr>
-                <w:lang w:val="en-US"/>
-              </w:rPr>
-              <w:t>”: “TRUE”, “FALSE”,</w:t>
-            </w:r>
-          </w:p>
-          <w:p>
-            <w:pPr>
-              <w:ind w:firstLine="204"/>
-              <w:rPr>
-                <w:lang w:val="en-US"/>
-              </w:rPr>
-            </w:pPr>
-            <w:r>
-              <w:rPr>
-                <w:lang w:val="en-US"/>
-              </w:rPr>
-              <w:t>“</w:t>
-            </w:r>
-            <w:proofErr w:type="spellStart"/>
-            <w:proofErr w:type="gramStart"/>
-            <w:r>
-              <w:rPr>
-                <w:lang w:val="en-US"/>
-              </w:rPr>
-              <w:t>discs</w:t>
-            </w:r>
-            <w:proofErr w:type="gramEnd"/>
-            <w:r>
-              <w:rPr>
-                <w:lang w:val="en-US"/>
-              </w:rPr>
-              <w:t>_on_stack</w:t>
-            </w:r>
-            <w:proofErr w:type="spellEnd"/>
-            <w:r>
-              <w:rPr>
-                <w:lang w:val="en-US"/>
-              </w:rPr>
-              <w:t>”: 1,</w:t>
-            </w:r>
-          </w:p>
-          <w:p>
-            <w:pPr>
-              <w:ind w:firstLine="204"/>
-              <w:rPr>
-                <w:lang w:val="en-US"/>
-              </w:rPr>
-            </w:pPr>
-            <w:r>
-              <w:rPr>
-                <w:lang w:val="en-US"/>
-              </w:rPr>
-              <w:t>“</w:t>
-            </w:r>
-            <w:proofErr w:type="spellStart"/>
-            <w:proofErr w:type="gramStart"/>
-            <w:r>
-              <w:rPr>
-                <w:lang w:val="en-US"/>
-              </w:rPr>
-              <w:t>game</w:t>
-            </w:r>
-            <w:proofErr w:type="gramEnd"/>
-            <w:r>
-              <w:rPr>
-                <w:lang w:val="en-US"/>
-              </w:rPr>
-              <w:t>_round</w:t>
-            </w:r>
-            <w:proofErr w:type="spellEnd"/>
-            <w:r>
-              <w:rPr>
-                <w:lang w:val="en-US"/>
-              </w:rPr>
-              <w:t xml:space="preserve">”: </w:t>
-            </w:r>
-            <w:proofErr w:type="spellStart"/>
-            <w:r>
-              <w:rPr>
-                <w:lang w:val="en-US"/>
-              </w:rPr>
-              <w:t>enum_game_round</w:t>
-            </w:r>
-            <w:proofErr w:type="spellEnd"/>
-            <w:r>
-              <w:rPr>
-                <w:lang w:val="en-US"/>
-              </w:rPr>
-              <w:t>, "FINALE_BACK"</w:t>
-            </w:r>
-            <w:r>
-              <w:rPr>
-                <w:lang w:val="en-US"/>
-              </w:rPr>
-              <w:t>,</w:t>
-            </w:r>
-          </w:p>
-          <w:p>
-            <w:pPr>
-              <w:ind w:firstLine="204"/>
-              <w:rPr>
-                <w:lang w:val="en-US"/>
-              </w:rPr>
-            </w:pPr>
-            <w:r>
-              <w:rPr>
-                <w:lang w:val="en-US"/>
-              </w:rPr>
-              <w:t>“</w:t>
-            </w:r>
-            <w:proofErr w:type="spellStart"/>
-            <w:proofErr w:type="gramStart"/>
-            <w:r>
-              <w:rPr>
-                <w:lang w:val="en-US"/>
-              </w:rPr>
-              <w:t>error</w:t>
-            </w:r>
-            <w:proofErr w:type="gramEnd"/>
-            <w:r>
-              <w:rPr>
-                <w:lang w:val="en-US"/>
-              </w:rPr>
-              <w:t>_msg</w:t>
-            </w:r>
-            <w:proofErr w:type="spellEnd"/>
-            <w:r>
-              <w:rPr>
-                <w:lang w:val="en-US"/>
-              </w:rPr>
-              <w:t>”: “”</w:t>
+              <w:t>“error_msg”: “”</w:t>
             </w:r>
           </w:p>
           <w:p>
@@ -3643,14 +2663,12 @@
                 <w:lang w:val="en-US"/>
               </w:rPr>
             </w:pPr>
-            <w:proofErr w:type="spellStart"/>
             <w:r>
               <w:rPr>
                 <w:lang w:val="en-US"/>
               </w:rPr>
               <w:t>player_obj</w:t>
             </w:r>
-            <w:proofErr w:type="spellEnd"/>
           </w:p>
         </w:tc>
         <w:tc>
@@ -3713,65 +2731,21 @@
               <w:rPr>
                 <w:lang w:val="en-US"/>
               </w:rPr>
-              <w:t>“</w:t>
-            </w:r>
-            <w:proofErr w:type="spellStart"/>
-            <w:proofErr w:type="gramStart"/>
-            <w:r>
-              <w:rPr>
-                <w:lang w:val="en-US"/>
-              </w:rPr>
-              <w:t>player</w:t>
-            </w:r>
-            <w:proofErr w:type="gramEnd"/>
-            <w:r>
-              <w:rPr>
-                <w:lang w:val="en-US"/>
-              </w:rPr>
-              <w:t>_name</w:t>
-            </w:r>
-            <w:proofErr w:type="spellEnd"/>
-            <w:r>
-              <w:rPr>
-                <w:lang w:val="en-US"/>
-              </w:rPr>
-              <w:t>”: “max”,</w:t>
-            </w:r>
-          </w:p>
-          <w:p>
-            <w:pPr>
-              <w:ind w:firstLine="204"/>
-              <w:rPr>
-                <w:lang w:val="en-US"/>
-              </w:rPr>
-            </w:pPr>
-            <w:r>
-              <w:rPr>
-                <w:lang w:val="en-US"/>
-              </w:rPr>
-              <w:t>“</w:t>
-            </w:r>
-            <w:proofErr w:type="spellStart"/>
-            <w:proofErr w:type="gramStart"/>
-            <w:r>
-              <w:rPr>
-                <w:lang w:val="en-US"/>
-              </w:rPr>
-              <w:t>player</w:t>
-            </w:r>
-            <w:proofErr w:type="gramEnd"/>
-            <w:r>
-              <w:rPr>
-                <w:lang w:val="en-US"/>
-              </w:rPr>
-              <w:t>_state</w:t>
-            </w:r>
-            <w:proofErr w:type="spellEnd"/>
-            <w:r>
-              <w:rPr>
-                <w:lang w:val="en-US"/>
-              </w:rPr>
-              <w:t xml:space="preserve">”: </w:t>
+              <w:t>“player_name”: “max”,</w:t>
+            </w:r>
+          </w:p>
+          <w:p>
+            <w:pPr>
+              <w:ind w:firstLine="204"/>
+              <w:rPr>
+                <w:lang w:val="en-US"/>
+              </w:rPr>
+            </w:pPr>
+            <w:r>
+              <w:rPr>
+                <w:lang w:val="en-US"/>
+              </w:rPr>
+              <w:t xml:space="preserve">“player_state”: </w:t>
             </w:r>
             <w:r>
               <w:rPr>
@@ -3825,29 +2799,7 @@
               <w:rPr>
                 <w:lang w:val="en-US"/>
               </w:rPr>
-              <w:t>“</w:t>
-            </w:r>
-            <w:proofErr w:type="spellStart"/>
-            <w:proofErr w:type="gramStart"/>
-            <w:r>
-              <w:rPr>
-                <w:lang w:val="en-US"/>
-              </w:rPr>
-              <w:t>lost</w:t>
-            </w:r>
-            <w:proofErr w:type="gramEnd"/>
-            <w:r>
-              <w:rPr>
-                <w:lang w:val="en-US"/>
-              </w:rPr>
-              <w:t>_half</w:t>
-            </w:r>
-            <w:proofErr w:type="spellEnd"/>
-            <w:r>
-              <w:rPr>
-                <w:lang w:val="en-US"/>
-              </w:rPr>
-              <w:t>” = “TRUE”, “FALSE”</w:t>
+              <w:t>“lost_half” = “TRUE”, “FALSE”</w:t>
             </w:r>
           </w:p>
           <w:p>
@@ -3914,28 +2866,12 @@
                 <w:lang w:val="en-US"/>
               </w:rPr>
             </w:pPr>
-            <w:proofErr w:type="spellStart"/>
-            <w:r>
-              <w:rPr>
-                <w:lang w:val="en-US"/>
-              </w:rPr>
-              <w:t>enum</w:t>
-            </w:r>
-            <w:proofErr w:type="spellEnd"/>
-            <w:r>
-              <w:rPr>
-                <w:lang w:val="en-US"/>
-              </w:rPr>
-              <w:t xml:space="preserve"> </w:t>
-            </w:r>
-            <w:proofErr w:type="spellStart"/>
-            <w:r>
-              <w:rPr>
-                <w:lang w:val="en-US"/>
-              </w:rPr>
-              <w:t>game_state</w:t>
-            </w:r>
-            <w:proofErr w:type="spellEnd"/>
+            <w:r>
+              <w:rPr>
+                <w:lang w:val="en-US"/>
+              </w:rPr>
+              <w:t>enum game_state</w:t>
+            </w:r>
           </w:p>
         </w:tc>
         <w:tc>
@@ -3986,27 +2922,17 @@
               </w:rPr>
               <w:t xml:space="preserve">Enum </w:t>
             </w:r>
-            <w:proofErr w:type="spellStart"/>
-            <w:proofErr w:type="gramStart"/>
             <w:r>
               <w:rPr>
                 <w:lang w:val="en-US"/>
               </w:rPr>
               <w:t>GameState</w:t>
             </w:r>
-            <w:proofErr w:type="spellEnd"/>
-            <w:r>
-              <w:rPr>
-                <w:lang w:val="en-US"/>
-              </w:rPr>
-              <w:t>(</w:t>
-            </w:r>
-            <w:proofErr w:type="gramEnd"/>
-            <w:r>
-              <w:rPr>
-                <w:lang w:val="en-US"/>
-              </w:rPr>
-              <w:t>):</w:t>
+            <w:r>
+              <w:rPr>
+                <w:lang w:val="en-US"/>
+              </w:rPr>
+              <w:t>():</w:t>
             </w:r>
           </w:p>
           <w:p>
@@ -4125,34 +3051,12 @@
                 <w:lang w:val="en-US"/>
               </w:rPr>
             </w:pPr>
-            <w:proofErr w:type="spellStart"/>
-            <w:r>
-              <w:rPr>
-                <w:lang w:val="en-US"/>
-              </w:rPr>
-              <w:t>enum</w:t>
-            </w:r>
-            <w:proofErr w:type="spellEnd"/>
-            <w:r>
-              <w:rPr>
-                <w:lang w:val="en-US"/>
-              </w:rPr>
-              <w:t xml:space="preserve"> </w:t>
-            </w:r>
-            <w:proofErr w:type="spellStart"/>
-            <w:r>
-              <w:rPr>
-                <w:lang w:val="en-US"/>
-              </w:rPr>
-              <w:t>player_</w:t>
-            </w:r>
-            <w:r>
-              <w:rPr>
-                <w:lang w:val="en-US"/>
-              </w:rPr>
-              <w:t>state</w:t>
-            </w:r>
-            <w:proofErr w:type="spellEnd"/>
+            <w:r>
+              <w:rPr>
+                <w:lang w:val="en-US"/>
+              </w:rPr>
+              <w:t>enum player_state</w:t>
+            </w:r>
           </w:p>
         </w:tc>
         <w:tc>
@@ -4203,27 +3107,17 @@
               </w:rPr>
               <w:t xml:space="preserve">Enum </w:t>
             </w:r>
-            <w:proofErr w:type="spellStart"/>
-            <w:proofErr w:type="gramStart"/>
             <w:r>
               <w:rPr>
                 <w:lang w:val="en-US"/>
               </w:rPr>
               <w:t>PlayerState</w:t>
             </w:r>
-            <w:proofErr w:type="spellEnd"/>
-            <w:r>
-              <w:rPr>
-                <w:lang w:val="en-US"/>
-              </w:rPr>
-              <w:t>(</w:t>
-            </w:r>
-            <w:proofErr w:type="gramEnd"/>
-            <w:r>
-              <w:rPr>
-                <w:lang w:val="en-US"/>
-              </w:rPr>
-              <w:t>):</w:t>
+            <w:r>
+              <w:rPr>
+                <w:lang w:val="en-US"/>
+              </w:rPr>
+              <w:t>():</w:t>
             </w:r>
           </w:p>
           <w:p>
@@ -4354,28 +3248,12 @@
                 <w:lang w:val="en-US"/>
               </w:rPr>
             </w:pPr>
-            <w:proofErr w:type="spellStart"/>
-            <w:r>
-              <w:rPr>
-                <w:lang w:val="en-US"/>
-              </w:rPr>
-              <w:t>enum</w:t>
-            </w:r>
-            <w:proofErr w:type="spellEnd"/>
-            <w:r>
-              <w:rPr>
-                <w:lang w:val="en-US"/>
-              </w:rPr>
-              <w:t xml:space="preserve"> </w:t>
-            </w:r>
-            <w:proofErr w:type="spellStart"/>
-            <w:r>
-              <w:rPr>
-                <w:lang w:val="en-US"/>
-              </w:rPr>
-              <w:t>game_round</w:t>
-            </w:r>
-            <w:proofErr w:type="spellEnd"/>
+            <w:r>
+              <w:rPr>
+                <w:lang w:val="en-US"/>
+              </w:rPr>
+              <w:t>enum game_round</w:t>
+            </w:r>
           </w:p>
         </w:tc>
         <w:tc>
@@ -4430,48 +3308,20 @@
               <w:rPr>
                 <w:lang w:val="en-US"/>
               </w:rPr>
-              <w:t xml:space="preserve"> </w:t>
-            </w:r>
-            <w:proofErr w:type="gramStart"/>
-            <w:r>
-              <w:rPr>
-                <w:lang w:val="en-US"/>
-              </w:rPr>
-              <w:t>Round(</w:t>
-            </w:r>
-            <w:proofErr w:type="gramEnd"/>
-            <w:r>
-              <w:rPr>
-                <w:lang w:val="en-US"/>
-              </w:rPr>
-              <w:t>):</w:t>
-            </w:r>
-          </w:p>
-          <w:p>
-            <w:pPr>
-              <w:rPr>
-                <w:lang w:val="en-US"/>
-              </w:rPr>
-            </w:pPr>
-            <w:r>
-              <w:rPr>
-                <w:lang w:val="en-US"/>
-              </w:rPr>
-              <w:t xml:space="preserve">    ROUND1_FH = </w:t>
-            </w:r>
-            <w:proofErr w:type="gramStart"/>
-            <w:r>
-              <w:rPr>
-                <w:lang w:val="en-US"/>
-              </w:rPr>
-              <w:t>0  #</w:t>
-            </w:r>
-            <w:proofErr w:type="gramEnd"/>
-            <w:r>
-              <w:rPr>
-                <w:lang w:val="en-US"/>
-              </w:rPr>
-              <w:t xml:space="preserve"> FH = First Half</w:t>
+              <w:t xml:space="preserve"> Round():</w:t>
+            </w:r>
+          </w:p>
+          <w:p>
+            <w:pPr>
+              <w:rPr>
+                <w:lang w:val="en-US"/>
+              </w:rPr>
+            </w:pPr>
+            <w:r>
+              <w:rPr>
+                <w:lang w:val="en-US"/>
+              </w:rPr>
+              <w:t xml:space="preserve">    ROUND1_FH = 0  # FH = First Half</w:t>
             </w:r>
           </w:p>
           <w:p>

</xml_diff>